<commit_message>
Small edits to the rudder box report.
</commit_message>
<xml_diff>
--- a/CAD/Rudder box/Report.docx
+++ b/CAD/Rudder box/Report.docx
@@ -485,123 +485,122 @@
           <w:sz w:val="28"/>
           <w:szCs w:val="28"/>
         </w:rPr>
-        <w:t>What did we do?</w:t>
-      </w:r>
-      <w:r>
-        <w:rPr>
+        <w:t>What did we d</w:t>
+      </w:r>
+      <w:r>
+        <w:rPr>
+          <w:i/>
           <w:sz w:val="28"/>
           <w:szCs w:val="28"/>
         </w:rPr>
-        <w:t>:</w:t>
+        <w:t>o</w:t>
       </w:r>
       <w:r>
         <w:rPr>
           <w:sz w:val="28"/>
           <w:szCs w:val="28"/>
         </w:rPr>
-        <w:t xml:space="preserve"> </w:t>
-      </w:r>
-    </w:p>
-    <w:p>
-      <w:pPr>
-        <w:contextualSpacing/>
-      </w:pPr>
-      <w:r>
-        <w:t xml:space="preserve">We built a </w:t>
-      </w:r>
-      <w:r>
-        <w:t>model rudder box that replicates the rudder box of a boat of ours on a smaller</w:t>
-      </w:r>
-      <w:r>
-        <w:t>,</w:t>
-      </w:r>
-      <w:r>
-        <w:t xml:space="preserve"> </w:t>
-      </w:r>
-      <w:r>
-        <w:t xml:space="preserve">portable </w:t>
-      </w:r>
-      <w:r>
-        <w:t>scale</w:t>
-      </w:r>
-      <w:r>
-        <w:t>.  Basically, w</w:t>
-      </w:r>
-      <w:r>
-        <w:t xml:space="preserve">hat we did </w:t>
-      </w:r>
-      <w:r>
-        <w:t>was</w:t>
-      </w:r>
-      <w:r>
-        <w:t xml:space="preserve"> build a 4 inch by</w:t>
-      </w:r>
-      <w:r>
-        <w:t xml:space="preserve"> 8</w:t>
-      </w:r>
-      <w:r>
-        <w:t xml:space="preserve"> i</w:t>
-      </w:r>
-      <w:r>
-        <w:t>nch box with an open back that's designed to fit</w:t>
-      </w:r>
-      <w:r>
-        <w:t xml:space="preserve"> a gear train </w:t>
-      </w:r>
-      <w:r>
-        <w:t xml:space="preserve">on </w:t>
-      </w:r>
-      <w:r>
-        <w:t>its top, and</w:t>
-      </w:r>
-      <w:r>
-        <w:t xml:space="preserve"> a</w:t>
-      </w:r>
-      <w:r>
-        <w:t xml:space="preserve"> small</w:t>
-      </w:r>
-      <w:r>
-        <w:t xml:space="preserve"> motor and rudder</w:t>
-      </w:r>
-      <w:r>
-        <w:t xml:space="preserve"> inside</w:t>
-      </w:r>
-      <w:r>
-        <w:t xml:space="preserve">.  </w:t>
-      </w:r>
-      <w:r>
-        <w:t>We then finished our setup by putting 2 LEDs, 2 magnet</w:t>
-      </w:r>
-      <w:r>
-        <w:t xml:space="preserve"> sensors</w:t>
-      </w:r>
-      <w:r>
-        <w:t xml:space="preserve"> called Hall Effect Sensors</w:t>
-      </w:r>
-      <w:r>
-        <w:t>,</w:t>
-      </w:r>
-      <w:r>
-        <w:t xml:space="preserve"> and a magnet</w:t>
-      </w:r>
-      <w:r>
-        <w:t xml:space="preserve"> </w:t>
-      </w:r>
-      <w:r>
-        <w:t>in the mix.  The result?  A</w:t>
-      </w:r>
-      <w:r>
-        <w:t xml:space="preserve"> portable rudder box capable of serving as a robust rudder angle test platform.</w:t>
-      </w:r>
-    </w:p>
-    <w:p>
-      <w:pPr>
-        <w:contextualSpacing/>
+        <w:t>:</w:t>
+      </w:r>
+      <w:r>
         <w:rPr>
           <w:sz w:val="28"/>
           <w:szCs w:val="28"/>
         </w:rPr>
-      </w:pPr>
+        <w:t xml:space="preserve"> </w:t>
+      </w:r>
+    </w:p>
+    <w:p>
+      <w:pPr>
+        <w:contextualSpacing/>
+      </w:pPr>
+      <w:r>
+        <w:t xml:space="preserve">We built a </w:t>
+      </w:r>
+      <w:r>
+        <w:t>model rudder box that replicates the rudder box of a boat of ours on a smaller</w:t>
+      </w:r>
+      <w:r>
+        <w:t>,</w:t>
+      </w:r>
+      <w:r>
+        <w:t xml:space="preserve"> </w:t>
+      </w:r>
+      <w:r>
+        <w:t xml:space="preserve">portable </w:t>
+      </w:r>
+      <w:r>
+        <w:t>scale</w:t>
+      </w:r>
+      <w:r>
+        <w:t>.  Basically, w</w:t>
+      </w:r>
+      <w:r>
+        <w:t xml:space="preserve">hat we did </w:t>
+      </w:r>
+      <w:r>
+        <w:t>was</w:t>
+      </w:r>
+      <w:r>
+        <w:t xml:space="preserve"> build a 4 inch by</w:t>
+      </w:r>
+      <w:r>
+        <w:t xml:space="preserve"> 8</w:t>
+      </w:r>
+      <w:r>
+        <w:t xml:space="preserve"> i</w:t>
+      </w:r>
+      <w:r>
+        <w:t>nch box with an open back that's designed to fit</w:t>
+      </w:r>
+      <w:r>
+        <w:t xml:space="preserve"> a gear train </w:t>
+      </w:r>
+      <w:r>
+        <w:t xml:space="preserve">on </w:t>
+      </w:r>
+      <w:r>
+        <w:t>its top, and</w:t>
+      </w:r>
+      <w:r>
+        <w:t xml:space="preserve"> a</w:t>
+      </w:r>
+      <w:r>
+        <w:t xml:space="preserve"> small</w:t>
+      </w:r>
+      <w:r>
+        <w:t xml:space="preserve"> motor and rudder</w:t>
+      </w:r>
+      <w:r>
+        <w:t xml:space="preserve"> inside</w:t>
+      </w:r>
+      <w:r>
+        <w:t xml:space="preserve">.  </w:t>
+      </w:r>
+      <w:r>
+        <w:t>We then finished our setup by putting 2 LEDs, 2 magnet</w:t>
+      </w:r>
+      <w:r>
+        <w:t xml:space="preserve"> sensors</w:t>
+      </w:r>
+      <w:r>
+        <w:t xml:space="preserve"> called Hall Effect Sensors</w:t>
+      </w:r>
+      <w:r>
+        <w:t>,</w:t>
+      </w:r>
+      <w:r>
+        <w:t xml:space="preserve"> and a magnet</w:t>
+      </w:r>
+      <w:r>
+        <w:t xml:space="preserve"> </w:t>
+      </w:r>
+      <w:r>
+        <w:t>in the mix.  The result is a</w:t>
+      </w:r>
+      <w:r>
+        <w:t xml:space="preserve"> portable rudder box capable of serving as a robust rudder angle test platform.</w:t>
+      </w:r>
     </w:p>
     <w:p>
       <w:pPr>
@@ -611,21 +610,22 @@
           <w:szCs w:val="28"/>
         </w:rPr>
       </w:pPr>
-      <w:r>
-        <w:rPr>
-          <w:i/>
+    </w:p>
+    <w:p>
+      <w:pPr>
+        <w:contextualSpacing/>
+        <w:rPr>
           <w:sz w:val="28"/>
           <w:szCs w:val="28"/>
         </w:rPr>
-        <w:t>b</w:t>
-      </w:r>
+      </w:pPr>
       <w:r>
         <w:rPr>
           <w:i/>
           <w:sz w:val="28"/>
           <w:szCs w:val="28"/>
         </w:rPr>
-        <w:t xml:space="preserve">)  </w:t>
+        <w:t>b</w:t>
       </w:r>
       <w:r>
         <w:rPr>
@@ -633,13 +633,21 @@
           <w:sz w:val="28"/>
           <w:szCs w:val="28"/>
         </w:rPr>
-        <w:t>Problem</w:t>
-      </w:r>
-      <w:r>
-        <w:rPr>
+        <w:t xml:space="preserve">)  </w:t>
+      </w:r>
+      <w:r>
+        <w:rPr>
+          <w:i/>
           <w:sz w:val="28"/>
           <w:szCs w:val="28"/>
         </w:rPr>
+        <w:t>Problem</w:t>
+      </w:r>
+      <w:r>
+        <w:rPr>
+          <w:sz w:val="28"/>
+          <w:szCs w:val="28"/>
+        </w:rPr>
         <w:t>:</w:t>
       </w:r>
     </w:p>
@@ -813,14 +821,15 @@
           <w:sz w:val="28"/>
           <w:szCs w:val="28"/>
         </w:rPr>
-        <w:t>Why that way?</w:t>
-      </w:r>
-      <w:r>
-        <w:rPr>
+        <w:t>Why</w:t>
+      </w:r>
+      <w:r>
+        <w:rPr>
+          <w:i/>
           <w:sz w:val="28"/>
           <w:szCs w:val="28"/>
         </w:rPr>
-        <w:t>:</w:t>
+        <w:t>?</w:t>
       </w:r>
     </w:p>
     <w:p>
@@ -2040,7 +2049,13 @@
         <w:t>ould</w:t>
       </w:r>
       <w:r>
-        <w:t xml:space="preserve"> be using straight from the shelf, around which we would be building the rest of our assembly.  These pieces being the motor, potentiometer, LEDs, washers, Hall Effects, wire, screws</w:t>
+        <w:t xml:space="preserve"> be using straight from the shelf, around which we would be building the rest of our assembly.  These pieces </w:t>
+      </w:r>
+      <w:r>
+        <w:t>were</w:t>
+      </w:r>
+      <w:r>
+        <w:t xml:space="preserve"> the motor, potentiometer, LEDs, washers, Hall Effects, wire, screws</w:t>
       </w:r>
       <w:r>
         <w:t>, and magnet</w:t>
@@ -2157,10 +2172,13 @@
         <w:t>All it is</w:t>
       </w:r>
       <w:r>
-        <w:t xml:space="preserve"> really </w:t>
-      </w:r>
-      <w:r>
-        <w:t>, is designing the</w:t>
+        <w:t xml:space="preserve"> </w:t>
+      </w:r>
+      <w:r>
+        <w:t>really,</w:t>
+      </w:r>
+      <w:r>
+        <w:t xml:space="preserve"> is designing the</w:t>
       </w:r>
       <w:r>
         <w:t xml:space="preserve"> 6 pieces of the box,</w:t>
@@ -2190,233 +2208,245 @@
         <w:t xml:space="preserve">trying to make fixes in the program, as often if one thing is off it </w:t>
       </w:r>
       <w:r>
-        <w:t xml:space="preserve">usually </w:t>
+        <w:t>usually takes</w:t>
+      </w:r>
+      <w:r>
+        <w:t xml:space="preserve"> fixing more than just that one thing to get what you want.</w:t>
+      </w:r>
+    </w:p>
+    <w:p>
+      <w:pPr>
+        <w:contextualSpacing/>
+      </w:pPr>
+    </w:p>
+    <w:p>
+      <w:pPr>
+        <w:contextualSpacing/>
+      </w:pPr>
+      <w:r>
+        <w:t xml:space="preserve">The SolidWorks skills required for this particular project are </w:t>
+      </w:r>
+      <w:r>
+        <w:t xml:space="preserve">actually </w:t>
+      </w:r>
+      <w:r>
+        <w:t>quite basic:</w:t>
+      </w:r>
+      <w:r>
+        <w:t xml:space="preserve"> all you need to know is how to make shapes, extrude them, make extruded cuts, smart dimension, mate in assembly, and if you want to get fancy use fillet and/or explode</w:t>
+      </w:r>
+      <w:r>
+        <w:t xml:space="preserve"> like we ended up doing</w:t>
+      </w:r>
+      <w:r>
+        <w:t>.</w:t>
+      </w:r>
+      <w:r>
+        <w:t xml:space="preserve">  All this can be easily learned via the SolidWorks tutorials.</w:t>
+      </w:r>
+      <w:r>
+        <w:t xml:space="preserve">  Again, the hard part is working with measurements.</w:t>
       </w:r>
       <w:r>
         <w:t xml:space="preserve"> </w:t>
       </w:r>
       <w:r>
-        <w:t>takes fixing more than just that one thing to get what you want.</w:t>
-      </w:r>
-    </w:p>
-    <w:p>
-      <w:pPr>
-        <w:contextualSpacing/>
-      </w:pPr>
-    </w:p>
-    <w:p>
-      <w:pPr>
-        <w:contextualSpacing/>
-      </w:pPr>
-      <w:r>
-        <w:t xml:space="preserve">The SolidWorks skills required for this particular project are </w:t>
-      </w:r>
-      <w:r>
-        <w:t xml:space="preserve">actually </w:t>
-      </w:r>
-      <w:r>
-        <w:t>quite basic:</w:t>
-      </w:r>
-      <w:r>
-        <w:t xml:space="preserve"> all you need to know is how to make shapes, extrude them, make extruded cuts, smart dimension, mate in assembly, and if you want to get fancy use fillet and/or explode</w:t>
-      </w:r>
-      <w:r>
-        <w:t xml:space="preserve"> like we ended up doing</w:t>
+        <w:t xml:space="preserve"> Everything has to fit perfectly.</w:t>
+      </w:r>
+    </w:p>
+    <w:p>
+      <w:pPr>
+        <w:contextualSpacing/>
+      </w:pPr>
+    </w:p>
+    <w:p>
+      <w:pPr>
+        <w:contextualSpacing/>
+      </w:pPr>
+      <w:r>
+        <w:t>The way to check if everything fits is to take all the individual parts and combine them in</w:t>
+      </w:r>
+      <w:r>
+        <w:t xml:space="preserve"> a</w:t>
+      </w:r>
+      <w:r>
+        <w:t xml:space="preserve"> SolidWorks Assembly. </w:t>
+      </w:r>
+      <w:r>
+        <w:t xml:space="preserve"> After mating everything together, </w:t>
+      </w:r>
+      <w:r>
+        <w:t>if</w:t>
+      </w:r>
+      <w:r>
+        <w:t xml:space="preserve"> they fit the way they are supposed to everything's good to go.  </w:t>
+      </w:r>
+      <w:r>
+        <w:t>Taking care</w:t>
+      </w:r>
+      <w:r>
+        <w:t xml:space="preserve"> to make sure that they actually fit in SolidWo</w:t>
+      </w:r>
+      <w:r>
+        <w:t>rks can also save a lot of time.  I</w:t>
+      </w:r>
+      <w:r>
+        <w:t>t's imperative you check that there are no overlaps (as SolidWorks will let this happen without alerting you)</w:t>
+      </w:r>
+      <w:r>
+        <w:t xml:space="preserve"> or gaps</w:t>
       </w:r>
       <w:r>
         <w:t>.</w:t>
       </w:r>
-      <w:r>
-        <w:t xml:space="preserve">  All this can be easily learned via the SolidWorks tutorials.</w:t>
-      </w:r>
-      <w:r>
-        <w:t xml:space="preserve">  Again, the hard part is working with measurements.</w:t>
+    </w:p>
+    <w:p>
+      <w:pPr>
+        <w:contextualSpacing/>
+      </w:pPr>
+    </w:p>
+    <w:p>
+      <w:pPr>
+        <w:contextualSpacing/>
+      </w:pPr>
+      <w:r>
+        <w:t>I</w:t>
+      </w:r>
+      <w:r>
+        <w:t>f we had done it correctly the first time it could have very well saved us 20% of the time we spent.</w:t>
       </w:r>
       <w:r>
         <w:t xml:space="preserve"> </w:t>
       </w:r>
       <w:r>
-        <w:t xml:space="preserve"> Everything has to fit perfectly.</w:t>
-      </w:r>
-    </w:p>
-    <w:p>
-      <w:pPr>
-        <w:contextualSpacing/>
-      </w:pPr>
-    </w:p>
-    <w:p>
-      <w:pPr>
-        <w:contextualSpacing/>
-      </w:pPr>
-      <w:r>
-        <w:t>The way to check if everything fits, is to take all the individual parts and combine them in</w:t>
-      </w:r>
-      <w:r>
-        <w:t xml:space="preserve"> a</w:t>
-      </w:r>
-      <w:r>
-        <w:t xml:space="preserve"> SolidWorks Assembly. </w:t>
-      </w:r>
-      <w:r>
-        <w:t xml:space="preserve"> After mating everything together, </w:t>
-      </w:r>
-      <w:r>
-        <w:t>If they fit the way they are supposed to everything's good to go.  Checking to make sure carefully that they actually fit in SolidWo</w:t>
-      </w:r>
-      <w:r>
-        <w:t>rks can also save a lot of time.  I</w:t>
-      </w:r>
-      <w:r>
-        <w:t>t's imperative you check that there are no overlaps (as SolidWorks will let this happen without alerting you)</w:t>
-      </w:r>
-      <w:r>
-        <w:t xml:space="preserve"> or gaps</w:t>
-      </w:r>
-      <w:r>
-        <w:t>.</w:t>
-      </w:r>
-    </w:p>
-    <w:p>
-      <w:pPr>
-        <w:contextualSpacing/>
-      </w:pPr>
-    </w:p>
-    <w:p>
-      <w:pPr>
-        <w:contextualSpacing/>
-      </w:pPr>
-      <w:r>
-        <w:t>I</w:t>
-      </w:r>
-      <w:r>
-        <w:t>f we had done it correctly the first time it could have very well saved us 20% of the time we spent.</w:t>
-      </w:r>
-      <w:r>
         <w:t xml:space="preserve"> </w:t>
       </w:r>
       <w:r>
+        <w:t>Laser cutting takes time, and laser cutting a faulty assembly and then trying to assemble i</w:t>
+      </w:r>
+      <w:r>
+        <w:t xml:space="preserve">t only to find it halfway through assembly that something isn't right </w:t>
+      </w:r>
+      <w:r>
+        <w:t>forces u</w:t>
+      </w:r>
+      <w:r>
+        <w:t xml:space="preserve">s to stop what we're doing and </w:t>
+      </w:r>
+      <w:r>
+        <w:t>make premature reiterations</w:t>
+      </w:r>
+      <w:r>
+        <w:t xml:space="preserve"> that might </w:t>
+      </w:r>
+      <w:r>
+        <w:t>better be saved for later when we've got more changes to make</w:t>
+      </w:r>
+      <w:r>
+        <w:t xml:space="preserve">.  </w:t>
+      </w:r>
+    </w:p>
+    <w:p>
+      <w:pPr>
+        <w:contextualSpacing/>
+      </w:pPr>
+    </w:p>
+    <w:p>
+      <w:pPr>
+        <w:contextualSpacing/>
+      </w:pPr>
+      <w:r>
+        <w:t xml:space="preserve">With the assembly looking </w:t>
+      </w:r>
+      <w:r>
+        <w:t>then good</w:t>
+      </w:r>
+      <w:r>
+        <w:t xml:space="preserve">, we try to brainstorm any improvements that we could possibly make to it.  Thinking </w:t>
+      </w:r>
+      <w:r>
+        <w:t>up t</w:t>
+      </w:r>
+      <w:r>
+        <w:t xml:space="preserve">hese possible upgrades before doing any laser cutting also saves a lot of time and can cut down the number of reiterations </w:t>
+      </w:r>
+      <w:r>
+        <w:t xml:space="preserve">you have to make </w:t>
+      </w:r>
+      <w:r>
+        <w:t xml:space="preserve">significantly.  </w:t>
+      </w:r>
+    </w:p>
+    <w:p>
+      <w:pPr>
+        <w:contextualSpacing/>
+      </w:pPr>
+      <w:r>
+        <w:t xml:space="preserve">On this project, </w:t>
+      </w:r>
+      <w:r>
+        <w:t>We had a tendency to only t</w:t>
+      </w:r>
+      <w:r>
+        <w:t>hink up of only one upgrade per trip to the laser cutter</w:t>
+      </w:r>
+      <w:r>
+        <w:t xml:space="preserve"> and that made us take around 6 or 7 reiterations whe</w:t>
+      </w:r>
+      <w:r>
+        <w:t xml:space="preserve">n really we should have only needed half as many in </w:t>
+      </w:r>
+      <w:r>
+        <w:t>order to get the same results</w:t>
+      </w:r>
+      <w:r>
+        <w:t xml:space="preserve">. </w:t>
+      </w:r>
+      <w:r>
         <w:t xml:space="preserve"> </w:t>
       </w:r>
       <w:r>
-        <w:t>Laser cutting takes time, and laser cutting a faulty assembly and then trying to assemble i</w:t>
-      </w:r>
-      <w:r>
-        <w:t xml:space="preserve">t only to find it halfway through assembly that something isn't right </w:t>
-      </w:r>
-      <w:r>
-        <w:t>forces u</w:t>
-      </w:r>
-      <w:r>
-        <w:t xml:space="preserve">s to stop what we're doing and </w:t>
-      </w:r>
-      <w:r>
-        <w:t>make premature reiterations</w:t>
-      </w:r>
-      <w:r>
-        <w:t xml:space="preserve"> that might </w:t>
-      </w:r>
-      <w:r>
-        <w:t>better be saved for later when we've got more changes to make</w:t>
-      </w:r>
-      <w:r>
-        <w:t xml:space="preserve">.  </w:t>
-      </w:r>
-    </w:p>
-    <w:p>
-      <w:pPr>
-        <w:contextualSpacing/>
-      </w:pPr>
-    </w:p>
-    <w:p>
-      <w:pPr>
-        <w:contextualSpacing/>
-      </w:pPr>
-      <w:r>
-        <w:t xml:space="preserve">With the assembly looking then </w:t>
-      </w:r>
-      <w:r>
-        <w:t xml:space="preserve"> good, we try to brainstorm any improvements that we could possibly make to it.  Thinking </w:t>
-      </w:r>
-      <w:r>
-        <w:t>up t</w:t>
-      </w:r>
-      <w:r>
-        <w:t xml:space="preserve">hese possible upgrades before doing any laser cutting also saves a lot of time and can cut down the number of reiterations </w:t>
-      </w:r>
-      <w:r>
-        <w:t xml:space="preserve">you have to make </w:t>
-      </w:r>
-      <w:r>
-        <w:t xml:space="preserve">significantly.  </w:t>
-      </w:r>
-    </w:p>
-    <w:p>
-      <w:pPr>
-        <w:contextualSpacing/>
-      </w:pPr>
-      <w:r>
-        <w:t xml:space="preserve">On this project, </w:t>
-      </w:r>
-      <w:r>
-        <w:t>We had a tendency to only t</w:t>
-      </w:r>
-      <w:r>
-        <w:t>hink up of only one upgrade per trip to the laser cutter</w:t>
-      </w:r>
-      <w:r>
-        <w:t xml:space="preserve"> and that made us take around 6 or 7 reiterations whe</w:t>
-      </w:r>
-      <w:r>
-        <w:t xml:space="preserve">n really we should have only needed half as many in </w:t>
-      </w:r>
-      <w:r>
-        <w:t>order to get the same results</w:t>
-      </w:r>
-      <w:r>
-        <w:t xml:space="preserve">. </w:t>
+        <w:t>Just committing to think of two upgrades per reiteration instead of just one would have saved us a considerable amount of time and raw material.</w:t>
+      </w:r>
+    </w:p>
+    <w:p>
+      <w:pPr>
+        <w:contextualSpacing/>
+      </w:pPr>
+    </w:p>
+    <w:p>
+      <w:pPr>
+        <w:contextualSpacing/>
+      </w:pPr>
+      <w:r>
+        <w:t>When we</w:t>
+      </w:r>
+      <w:r>
+        <w:t>'re finally ready to cut</w:t>
+      </w:r>
+      <w:r>
+        <w:t xml:space="preserve">, what </w:t>
+      </w:r>
+      <w:r>
+        <w:t>we do next is put all our individual parts into a SolidWorks drawing file</w:t>
+      </w:r>
+      <w:r>
+        <w:t xml:space="preserve"> as 2D shapes</w:t>
+      </w:r>
+      <w:r>
+        <w:t xml:space="preserve"> and </w:t>
+      </w:r>
+      <w:r>
+        <w:t xml:space="preserve">then </w:t>
+      </w:r>
+      <w:r>
+        <w:t xml:space="preserve">position </w:t>
+      </w:r>
+      <w:r>
+        <w:t>all the shapes</w:t>
       </w:r>
       <w:r>
         <w:t xml:space="preserve"> </w:t>
-      </w:r>
-      <w:r>
-        <w:t>Just committing to think of two upgrades per reiteration instead of just one would have saved us a considerable amount of time and raw material.</w:t>
-      </w:r>
-    </w:p>
-    <w:p>
-      <w:pPr>
-        <w:contextualSpacing/>
-      </w:pPr>
-    </w:p>
-    <w:p>
-      <w:pPr>
-        <w:contextualSpacing/>
-      </w:pPr>
-      <w:r>
-        <w:t>When we</w:t>
-      </w:r>
-      <w:r>
-        <w:t>'re finally ready to cut</w:t>
-      </w:r>
-      <w:r>
-        <w:t xml:space="preserve">, what </w:t>
-      </w:r>
-      <w:r>
-        <w:t>we do next is put all our individual parts into a SolidWorks drawing file</w:t>
-      </w:r>
-      <w:r>
-        <w:t xml:space="preserve"> as 2D shapes</w:t>
-      </w:r>
-      <w:r>
-        <w:t xml:space="preserve"> and </w:t>
-      </w:r>
-      <w:r>
-        <w:t xml:space="preserve">then </w:t>
-      </w:r>
-      <w:r>
-        <w:t xml:space="preserve">position </w:t>
-      </w:r>
-      <w:r>
-        <w:t>all the shapes</w:t>
       </w:r>
       <w:r>
         <w:t>close together with</w:t>
@@ -5195,7 +5225,13 @@
         <w:t xml:space="preserve">The anode is the longer leg, while the cathode is the shorter leg.  </w:t>
       </w:r>
       <w:r>
-        <w:t xml:space="preserve">Bending these legs towards the inside of the box,  </w:t>
+        <w:t>Bending these legs</w:t>
+      </w:r>
+      <w:r>
+        <w:t xml:space="preserve"> towards the inside of the box,</w:t>
+      </w:r>
+      <w:r>
+        <w:t xml:space="preserve"> </w:t>
       </w:r>
       <w:r>
         <w:t>we can solder pieces of wire to these and put heat shrink over them and pull them through a port and wire them to a bread board.</w:t>
@@ -5220,7 +5256,7 @@
         <w:t xml:space="preserve">our Hall Effect Sensors </w:t>
       </w:r>
       <w:r>
-        <w:t xml:space="preserve">right above the backmost inside zip tie holds, with their metal rods pointing towards the inside of the box.  The ziptie holes are the all the small cuts that permeate the back of Tops 1 and 2 and feature somewhat on the Sides. To secure our Hall Effect Sensors, what we do is put them each into a socket and tape it to the bottom of Top 2. Using Zip ties is optional, but if we want to use them we have to put it through from under and cut off excess zip tie, as tie it to the top Top 1 like you might regularly do with a zip tie would impede our Gears. </w:t>
+        <w:t xml:space="preserve">right above the backmost inside zip tie holds, with their metal rods pointing towards the inside of the box.  The ziptie holes are the all the small cuts that permeate the back of Tops 1 and 2 and feature somewhat on the Sides. To secure our Hall Effect Sensors, what we do is put them each into a socket and tape it to the bottom of Top 2. Using Zip ties is optional, but if we want to use them we have to put it through from under and cut off excess zip tie, as tie it to the top like you might regularly do with a zip tie would impede our Gears. </w:t>
       </w:r>
     </w:p>
     <w:p>
@@ -5258,7 +5294,13 @@
         <w:t>the north face of a magnet.  We want this to occur</w:t>
       </w:r>
       <w:r>
-        <w:t xml:space="preserve"> when the rudder upon which the magnet is mounted hits either extrema of 45 degrees right or left.</w:t>
+        <w:t xml:space="preserve"> when the rudder upon which the magnet is mounted hits either </w:t>
+      </w:r>
+      <w:r>
+        <w:t>extreme</w:t>
+      </w:r>
+      <w:r>
+        <w:t xml:space="preserve"> of 45 degrees right or left.</w:t>
       </w:r>
       <w:r>
         <w:t xml:space="preserve"> </w:t>
@@ -5411,7 +5453,7 @@
         <w:contextualSpacing/>
       </w:pPr>
       <w:r>
-        <w:t>We then cut 3 holes to allow washers to fit through the top of the box, and we also cut out a working three gear gear train.</w:t>
+        <w:t>We then cut 3 holes to allow washers to fit through the top of the box, and we also cut out a working three gear train.</w:t>
       </w:r>
     </w:p>
     <w:p>
@@ -5670,7 +5712,19 @@
         <w:contextualSpacing/>
       </w:pPr>
       <w:r>
-        <w:t xml:space="preserve">Designing and building what eventually became our final version of our  rudder box took longer than it should have.  It took about a month of many reiterations of CAD, laser cutting, and assembly before we were able to get what we now have, when really it should have taken a week to piece together.  The reason it took so long  was that the main person we had working on it came into the project knowing absolutely nothing about the techniques and processes involved </w:t>
+        <w:t xml:space="preserve">Designing and building what eventually became our final version of </w:t>
+      </w:r>
+      <w:r>
+        <w:t>our rudder</w:t>
+      </w:r>
+      <w:r>
+        <w:t xml:space="preserve"> box took longer than it should have.  It took about a month of many reiterations of CAD, laser cutting, and assembly before we were able to get what we now have, when really it should have taken a week to piece together.  The reason it took so </w:t>
+      </w:r>
+      <w:r>
+        <w:t>long was</w:t>
+      </w:r>
+      <w:r>
+        <w:t xml:space="preserve"> that the main person we had working on it came into the project knowing absolutely nothing about the techniques and processes involved </w:t>
       </w:r>
       <w:r>
         <w:lastRenderedPageBreak/>
@@ -5691,29 +5745,56 @@
         <w:t xml:space="preserve">By week one he had a working box in SolidWorks, that while lacking many of the intricacies of our later versions, could still with a few more cuts do a fine job as rudder box.  It just needed holes for a rudder, screws for the motor, and </w:t>
       </w:r>
       <w:r>
-        <w:t>room for</w:t>
-      </w:r>
-      <w:r>
-        <w:t>the potentiometer at the bottom of the box.  The motor could be put in first before the bottom, screwed in, and it's wires could just pop out the back.  Even though it wasn't the final product we wanted, we decided to get it cut out by the laser cutter anyway so the student could get more time in using the laser cutter, and could have a physical translation of the work he had done using CAD.  We found the box to be acceptable and moved onto trying to get  a 3 gear gear train as our next step.</w:t>
-      </w:r>
-    </w:p>
-    <w:p>
-      <w:pPr>
-        <w:contextualSpacing/>
-      </w:pPr>
-    </w:p>
-    <w:p>
-      <w:pPr>
-        <w:contextualSpacing/>
-      </w:pPr>
-      <w:r>
-        <w:t>Trying to make gears from scratch led us to try find a gear template.  It took us about a week before we finally found what we wanted and understood how to use it right by adjusting the ratio of</w:t>
+        <w:t xml:space="preserve">room </w:t>
+      </w:r>
+      <w:r>
+        <w:t>for the</w:t>
+      </w:r>
+      <w:r>
+        <w:t xml:space="preserve"> potentiometer at the bottom of the box.  The motor could be put in first before the bottom, screwed in, and </w:t>
+      </w:r>
+      <w:r>
+        <w:t>its</w:t>
+      </w:r>
+      <w:r>
+        <w:t xml:space="preserve"> wires could just pop out the back.  Even though it wasn't the final product we wanted, we decided to get it cut out by the laser cutter anyway so the student could get more time in using the laser cutter, and could have a physical translation of the work he had done using CAD.  We found the box to be acceptable and moved onto trying</w:t>
+      </w:r>
+      <w:r>
+        <w:t xml:space="preserve"> to get </w:t>
+      </w:r>
+      <w:r>
+        <w:t>a 3 gear train as our next step.</w:t>
+      </w:r>
+    </w:p>
+    <w:p>
+      <w:pPr>
+        <w:contextualSpacing/>
+      </w:pPr>
+    </w:p>
+    <w:p>
+      <w:pPr>
+        <w:contextualSpacing/>
+      </w:pPr>
+      <w:r>
+        <w:t>Trying to make gears from scratch led us to try</w:t>
+      </w:r>
+      <w:r>
+        <w:t xml:space="preserve"> and</w:t>
+      </w:r>
+      <w:r>
+        <w:t xml:space="preserve"> find a gear template.  It took us about a week before we finally found what we wanted and understood how to use it right by adjusting the ratio of</w:t>
       </w:r>
       <w:r>
         <w:t xml:space="preserve"> # of teeth to pitch diameter.  </w:t>
       </w:r>
       <w:r>
-        <w:t xml:space="preserve">Getting up to speed on understanding all the math behind building a properly constructed gear made any work done from scratch </w:t>
+        <w:t xml:space="preserve">Getting up to speed on understanding </w:t>
+      </w:r>
+      <w:r>
+        <w:t>the entire</w:t>
+      </w:r>
+      <w:r>
+        <w:t xml:space="preserve"> math behind building a properly constructed gear made any work done from scratch </w:t>
       </w:r>
       <w:r>
         <w:t xml:space="preserve">a non </w:t>
@@ -5781,7 +5862,13 @@
         <w:t xml:space="preserve">. We </w:t>
       </w:r>
       <w:r>
-        <w:t xml:space="preserve">then changed  the material from which </w:t>
+        <w:t xml:space="preserve">then </w:t>
+      </w:r>
+      <w:r>
+        <w:t>changed the</w:t>
+      </w:r>
+      <w:r>
+        <w:t xml:space="preserve"> material from which </w:t>
       </w:r>
       <w:r>
         <w:t>we cut our gears. We went fr</w:t>
@@ -5790,7 +5877,25 @@
         <w:t>om MDF to Acrylic because of it</w:t>
       </w:r>
       <w:r>
-        <w:t>s stronger and moves more smoothly. It's also from this point we adopted the technique of putting posts underneath the sheets we're cutting to ensure and clean/level cut.  We also shifted between a bunch of different cuts for the screwdrivers, and changed the hole for our smallest 10 teeth gear to fit the motor.  Once we were happy with that we started adding a rudder piece and potentiometer to the mix to see how much that would change our design.</w:t>
+        <w:t xml:space="preserve">s </w:t>
+      </w:r>
+      <w:r>
+        <w:t xml:space="preserve">strength </w:t>
+      </w:r>
+      <w:r>
+        <w:t xml:space="preserve">and </w:t>
+      </w:r>
+      <w:r>
+        <w:t>more smooth surface</w:t>
+      </w:r>
+      <w:r>
+        <w:t xml:space="preserve">. It's also from this point we adopted the technique of putting posts underneath the sheets we're cutting to ensure and clean/level cut.  We also shifted between </w:t>
+      </w:r>
+      <w:r>
+        <w:t xml:space="preserve">many different </w:t>
+      </w:r>
+      <w:r>
+        <w:t>cuts for the screwdrivers, and changed the hole for our smallest 10 teeth gear to fit the motor.  Once we were happy with that we started adding a rudder piece and potentiometer to the mix to see how much that would change our design.</w:t>
       </w:r>
     </w:p>
     <w:p>
@@ -5849,10 +5954,13 @@
         <w:t xml:space="preserve"> there we decided at this point to add a Hall E</w:t>
       </w:r>
       <w:r>
-        <w:t>ffect sensing system with LEDs that would signal when our rudder hit either extre</w:t>
-      </w:r>
-      <w:r>
-        <w:t>ma of 45 degrees right or left.  Adding this to the plan was consistent with our goals.  It</w:t>
+        <w:t xml:space="preserve">ffect sensing system with LEDs that would signal when our rudder hit either </w:t>
+      </w:r>
+      <w:r>
+        <w:t>extreme</w:t>
+      </w:r>
+      <w:r>
+        <w:t xml:space="preserve"> of 45 degrees right or left.  Adding this to the plan was consistent with our goals.  It</w:t>
       </w:r>
       <w:r>
         <w:t xml:space="preserve"> would have a practical application of lighting up whenever the rudder hit a full right or left turn, and second it would provide our "initiate" an introduction </w:t>
@@ -5886,7 +5994,13 @@
         <w:contextualSpacing/>
       </w:pPr>
       <w:r>
-        <w:t>At this point, came some playing around with and testing of hall effect sensors and learning how to read circuit diagrams and wire them in real life. Once we got comfortable understanding what we were working with we started moving in on getting it installed on our rudder box.</w:t>
+        <w:t xml:space="preserve">At this point, came some playing around with and testing of </w:t>
+      </w:r>
+      <w:r>
+        <w:t>Hall Effect</w:t>
+      </w:r>
+      <w:r>
+        <w:t xml:space="preserve"> sensors and learning how to read circuit diagrams and wire them in real life. Once we got comfortable understanding what we were working with we started moving in on getting it installed on our rudder box.</w:t>
       </w:r>
     </w:p>
     <w:p>
@@ -5914,10 +6028,10 @@
         <w:t xml:space="preserve"> up ports for our wires to </w:t>
       </w:r>
       <w:r>
-        <w:t xml:space="preserve">be able to get </w:t>
-      </w:r>
-      <w:r>
-        <w:t>get out without causing any interference to our ru</w:t>
+        <w:t>be able to get</w:t>
+      </w:r>
+      <w:r>
+        <w:t xml:space="preserve"> out without causing any interference to our ru</w:t>
       </w:r>
       <w:r>
         <w:t>dder system, and to cut holes through both tops to make room for Z</w:t>
@@ -5966,7 +6080,13 @@
         <w:t>o secure the head's of the Hall E</w:t>
       </w:r>
       <w:r>
-        <w:t>ffect sensors. Tape ended up working much better than zipties without ties that kept falling out, so that's exactly what we ended up using.</w:t>
+        <w:t xml:space="preserve">ffect sensors. Tape ended up working much better than </w:t>
+      </w:r>
+      <w:r>
+        <w:t>Z</w:t>
+      </w:r>
+      <w:r>
+        <w:t>ipties without ties that kept falling out, so that's exactly what we ended up using.</w:t>
       </w:r>
     </w:p>
     <w:p>
@@ -6864,7 +6984,7 @@
 </file>
 
 <file path=customXml/itemProps1.xml><?xml version="1.0" encoding="utf-8"?>
-<ds:datastoreItem xmlns:ds="http://schemas.openxmlformats.org/officeDocument/2006/customXml" ds:itemID="{1EDAB1D2-0A7F-42CB-AA17-1922C4794424}">
+<ds:datastoreItem xmlns:ds="http://schemas.openxmlformats.org/officeDocument/2006/customXml" ds:itemID="{668412A4-D563-43F1-8C4C-6A1A0F4E4094}">
   <ds:schemaRefs>
     <ds:schemaRef ds:uri="http://schemas.openxmlformats.org/officeDocument/2006/bibliography"/>
   </ds:schemaRefs>

</xml_diff>

<commit_message>
Rudder box:  - Replaced the circuit schematic for connecting the hall effect sensors to the LEDs.  - Added the schematic as an image.
</commit_message>
<xml_diff>
--- a/CAD/Rudder box/Report.docx
+++ b/CAD/Rudder box/Report.docx
@@ -7,8 +7,13 @@
         <w:contextualSpacing/>
       </w:pPr>
       <w:r>
-        <w:t>Chris Hui</w:t>
-      </w:r>
+        <w:t xml:space="preserve">Chris </w:t>
+      </w:r>
+      <w:proofErr w:type="spellStart"/>
+      <w:r>
+        <w:t>Hui</w:t>
+      </w:r>
+      <w:proofErr w:type="spellEnd"/>
     </w:p>
     <w:p>
       <w:pPr>
@@ -157,8 +162,16 @@
         <w:rPr>
           <w:i/>
         </w:rPr>
-        <w:t>Assembly in SolidWorks</w:t>
-      </w:r>
+        <w:t xml:space="preserve">Assembly in </w:t>
+      </w:r>
+      <w:proofErr w:type="spellStart"/>
+      <w:r>
+        <w:rPr>
+          <w:i/>
+        </w:rPr>
+        <w:t>SolidWorks</w:t>
+      </w:r>
+      <w:proofErr w:type="spellEnd"/>
     </w:p>
     <w:p>
       <w:pPr>
@@ -334,6 +347,7 @@
       <w:r>
         <w:t>II</w:t>
       </w:r>
+      <w:proofErr w:type="gramStart"/>
       <w:r>
         <w:t xml:space="preserve">. </w:t>
       </w:r>
@@ -341,7 +355,11 @@
         <w:t xml:space="preserve"> </w:t>
       </w:r>
       <w:r>
-        <w:t xml:space="preserve">Making </w:t>
+        <w:t>Making</w:t>
+      </w:r>
+      <w:proofErr w:type="gramEnd"/>
+      <w:r>
+        <w:t xml:space="preserve"> </w:t>
       </w:r>
       <w:r>
         <w:t xml:space="preserve">. . . . . . . . . . . . . . . . . . . . . . . . . . . . . . . . . . . . . . . . . . . . . . . </w:t>
@@ -369,6 +387,7 @@
       <w:r>
         <w:t>III</w:t>
       </w:r>
+      <w:proofErr w:type="gramStart"/>
       <w:r>
         <w:t xml:space="preserve">. </w:t>
       </w:r>
@@ -376,7 +395,11 @@
         <w:t xml:space="preserve"> </w:t>
       </w:r>
       <w:r>
-        <w:t xml:space="preserve">Our Thoughts </w:t>
+        <w:t>Our</w:t>
+      </w:r>
+      <w:proofErr w:type="gramEnd"/>
+      <w:r>
+        <w:t xml:space="preserve"> Thoughts </w:t>
       </w:r>
       <w:r>
         <w:t>. . . . . . . . . . . . . . . . . . . . . . . . . . . . . . . . . . . . . . . . . . . . . . . . . . .</w:t>
@@ -438,21 +461,37 @@
           <w:sz w:val="40"/>
           <w:szCs w:val="40"/>
         </w:rPr>
-        <w:t xml:space="preserve">[1] </w:t>
-      </w:r>
+        <w:t>[1</w:t>
+      </w:r>
+      <w:proofErr w:type="gramStart"/>
       <w:r>
         <w:rPr>
           <w:sz w:val="40"/>
           <w:szCs w:val="40"/>
         </w:rPr>
-        <w:t xml:space="preserve"> </w:t>
+        <w:t xml:space="preserve">] </w:t>
       </w:r>
       <w:r>
         <w:rPr>
           <w:sz w:val="40"/>
           <w:szCs w:val="40"/>
         </w:rPr>
-        <w:t xml:space="preserve">About </w:t>
+        <w:t xml:space="preserve"> </w:t>
+      </w:r>
+      <w:r>
+        <w:rPr>
+          <w:sz w:val="40"/>
+          <w:szCs w:val="40"/>
+        </w:rPr>
+        <w:t>About</w:t>
+      </w:r>
+      <w:proofErr w:type="gramEnd"/>
+      <w:r>
+        <w:rPr>
+          <w:sz w:val="40"/>
+          <w:szCs w:val="40"/>
+        </w:rPr>
+        <w:t xml:space="preserve"> </w:t>
       </w:r>
     </w:p>
     <w:p>
@@ -485,131 +524,132 @@
           <w:sz w:val="28"/>
           <w:szCs w:val="28"/>
         </w:rPr>
-        <w:t>What did we d</w:t>
-      </w:r>
+        <w:t xml:space="preserve">What did we </w:t>
+      </w:r>
+      <w:proofErr w:type="gramStart"/>
       <w:r>
         <w:rPr>
           <w:i/>
           <w:sz w:val="28"/>
           <w:szCs w:val="28"/>
         </w:rPr>
-        <w:t>o</w:t>
-      </w:r>
-      <w:r>
-        <w:rPr>
+        <w:t>d</w:t>
+      </w:r>
+      <w:r>
+        <w:rPr>
+          <w:i/>
           <w:sz w:val="28"/>
           <w:szCs w:val="28"/>
         </w:rPr>
-        <w:t>:</w:t>
+        <w:t>o</w:t>
       </w:r>
       <w:r>
         <w:rPr>
           <w:sz w:val="28"/>
           <w:szCs w:val="28"/>
         </w:rPr>
-        <w:t xml:space="preserve"> </w:t>
-      </w:r>
-    </w:p>
-    <w:p>
-      <w:pPr>
-        <w:contextualSpacing/>
-      </w:pPr>
-      <w:r>
-        <w:t xml:space="preserve">We built a </w:t>
-      </w:r>
-      <w:r>
-        <w:t>model rudder box that replicates the rudder box of a boat of ours on a smaller</w:t>
-      </w:r>
-      <w:r>
-        <w:t>,</w:t>
-      </w:r>
-      <w:r>
-        <w:t xml:space="preserve"> </w:t>
-      </w:r>
-      <w:r>
-        <w:t xml:space="preserve">portable </w:t>
-      </w:r>
-      <w:r>
-        <w:t>scale</w:t>
-      </w:r>
-      <w:r>
-        <w:t>.  Basically, w</w:t>
-      </w:r>
-      <w:r>
-        <w:t xml:space="preserve">hat we did </w:t>
-      </w:r>
-      <w:r>
-        <w:t>was</w:t>
-      </w:r>
-      <w:r>
-        <w:t xml:space="preserve"> build a 4 inch by</w:t>
-      </w:r>
-      <w:r>
-        <w:t xml:space="preserve"> 8</w:t>
-      </w:r>
-      <w:r>
-        <w:t xml:space="preserve"> i</w:t>
-      </w:r>
-      <w:r>
-        <w:t>nch box with an open back that's designed to fit</w:t>
-      </w:r>
-      <w:r>
-        <w:t xml:space="preserve"> a gear train </w:t>
-      </w:r>
-      <w:r>
-        <w:t xml:space="preserve">on </w:t>
-      </w:r>
-      <w:r>
-        <w:t>its top, and</w:t>
-      </w:r>
-      <w:r>
-        <w:t xml:space="preserve"> a</w:t>
-      </w:r>
-      <w:r>
-        <w:t xml:space="preserve"> small</w:t>
-      </w:r>
-      <w:r>
-        <w:t xml:space="preserve"> motor and rudder</w:t>
-      </w:r>
-      <w:r>
-        <w:t xml:space="preserve"> inside</w:t>
-      </w:r>
-      <w:r>
-        <w:t xml:space="preserve">.  </w:t>
-      </w:r>
-      <w:r>
-        <w:t>We then finished our setup by putting 2 LEDs, 2 magnet</w:t>
-      </w:r>
-      <w:r>
-        <w:t xml:space="preserve"> sensors</w:t>
-      </w:r>
-      <w:r>
-        <w:t xml:space="preserve"> called Hall Effect Sensors</w:t>
-      </w:r>
-      <w:r>
-        <w:t>,</w:t>
-      </w:r>
-      <w:r>
-        <w:t xml:space="preserve"> and a magnet</w:t>
-      </w:r>
-      <w:r>
-        <w:t xml:space="preserve"> </w:t>
-      </w:r>
-      <w:r>
-        <w:t>in the mix.  The result is a</w:t>
-      </w:r>
-      <w:r>
-        <w:t xml:space="preserve"> portable rudder box capable of serving as a robust rudder angle test platform.</w:t>
-      </w:r>
-    </w:p>
-    <w:p>
-      <w:pPr>
-        <w:contextualSpacing/>
+        <w:t>:</w:t>
+      </w:r>
+      <w:proofErr w:type="gramEnd"/>
+      <w:r>
         <w:rPr>
           <w:sz w:val="28"/>
           <w:szCs w:val="28"/>
         </w:rPr>
-      </w:pPr>
+        <w:t xml:space="preserve"> </w:t>
+      </w:r>
+    </w:p>
+    <w:p>
+      <w:pPr>
+        <w:contextualSpacing/>
+      </w:pPr>
+      <w:r>
+        <w:t xml:space="preserve">We built a </w:t>
+      </w:r>
+      <w:r>
+        <w:t>model rudder box that replicates the rudder box of a boat of ours on a smaller</w:t>
+      </w:r>
+      <w:r>
+        <w:t>,</w:t>
+      </w:r>
+      <w:r>
+        <w:t xml:space="preserve"> </w:t>
+      </w:r>
+      <w:r>
+        <w:t xml:space="preserve">portable </w:t>
+      </w:r>
+      <w:r>
+        <w:t>scale</w:t>
+      </w:r>
+      <w:r>
+        <w:t>.  Basically, w</w:t>
+      </w:r>
+      <w:r>
+        <w:t xml:space="preserve">hat we did </w:t>
+      </w:r>
+      <w:r>
+        <w:t>was</w:t>
+      </w:r>
+      <w:r>
+        <w:t xml:space="preserve"> build a 4 inch by</w:t>
+      </w:r>
+      <w:r>
+        <w:t xml:space="preserve"> 8</w:t>
+      </w:r>
+      <w:r>
+        <w:t xml:space="preserve"> i</w:t>
+      </w:r>
+      <w:r>
+        <w:t>nch box with an open back that's designed to fit</w:t>
+      </w:r>
+      <w:r>
+        <w:t xml:space="preserve"> a gear train </w:t>
+      </w:r>
+      <w:r>
+        <w:t xml:space="preserve">on </w:t>
+      </w:r>
+      <w:r>
+        <w:t>its top, and</w:t>
+      </w:r>
+      <w:r>
+        <w:t xml:space="preserve"> a</w:t>
+      </w:r>
+      <w:r>
+        <w:t xml:space="preserve"> small</w:t>
+      </w:r>
+      <w:r>
+        <w:t xml:space="preserve"> motor and rudder</w:t>
+      </w:r>
+      <w:r>
+        <w:t xml:space="preserve"> inside</w:t>
+      </w:r>
+      <w:r>
+        <w:t xml:space="preserve">.  </w:t>
+      </w:r>
+      <w:r>
+        <w:t>We then finished our setup by putting 2 LEDs, 2 magnet</w:t>
+      </w:r>
+      <w:r>
+        <w:t xml:space="preserve"> sensors</w:t>
+      </w:r>
+      <w:r>
+        <w:t xml:space="preserve"> called Hall Effect Sensors</w:t>
+      </w:r>
+      <w:r>
+        <w:t>,</w:t>
+      </w:r>
+      <w:r>
+        <w:t xml:space="preserve"> and a magnet</w:t>
+      </w:r>
+      <w:r>
+        <w:t xml:space="preserve"> </w:t>
+      </w:r>
+      <w:r>
+        <w:t>in the mix.  The result is a</w:t>
+      </w:r>
+      <w:r>
+        <w:t xml:space="preserve"> portable rudder box capable of serving as a robust rudder angle test platform.</w:t>
+      </w:r>
     </w:p>
     <w:p>
       <w:pPr>
@@ -619,21 +659,22 @@
           <w:szCs w:val="28"/>
         </w:rPr>
       </w:pPr>
-      <w:r>
-        <w:rPr>
-          <w:i/>
+    </w:p>
+    <w:p>
+      <w:pPr>
+        <w:contextualSpacing/>
+        <w:rPr>
           <w:sz w:val="28"/>
           <w:szCs w:val="28"/>
         </w:rPr>
-        <w:t>b</w:t>
-      </w:r>
+      </w:pPr>
       <w:r>
         <w:rPr>
           <w:i/>
           <w:sz w:val="28"/>
           <w:szCs w:val="28"/>
         </w:rPr>
-        <w:t xml:space="preserve">)  </w:t>
+        <w:t>b</w:t>
       </w:r>
       <w:r>
         <w:rPr>
@@ -641,13 +682,21 @@
           <w:sz w:val="28"/>
           <w:szCs w:val="28"/>
         </w:rPr>
-        <w:t>Problem</w:t>
-      </w:r>
-      <w:r>
-        <w:rPr>
+        <w:t xml:space="preserve">)  </w:t>
+      </w:r>
+      <w:r>
+        <w:rPr>
+          <w:i/>
           <w:sz w:val="28"/>
           <w:szCs w:val="28"/>
         </w:rPr>
+        <w:t>Problem</w:t>
+      </w:r>
+      <w:r>
+        <w:rPr>
+          <w:sz w:val="28"/>
+          <w:szCs w:val="28"/>
+        </w:rPr>
         <w:t>:</w:t>
       </w:r>
     </w:p>
@@ -675,7 +724,15 @@
         <w:t xml:space="preserve"> physical boat</w:t>
       </w:r>
       <w:r>
-        <w:t xml:space="preserve"> located,  if we wanted to conduct</w:t>
+        <w:t xml:space="preserve"> located</w:t>
+      </w:r>
+      <w:proofErr w:type="gramStart"/>
+      <w:r>
+        <w:t>,  if</w:t>
+      </w:r>
+      <w:proofErr w:type="gramEnd"/>
+      <w:r>
+        <w:t xml:space="preserve"> we wanted to conduct</w:t>
       </w:r>
       <w:r>
         <w:t xml:space="preserve"> any</w:t>
@@ -693,7 +750,15 @@
         <w:t xml:space="preserve">several </w:t>
       </w:r>
       <w:r>
-        <w:t>years, that's not a good thing. If we could do all our live rudder testing in lab</w:t>
+        <w:t xml:space="preserve">years, that's not a good thing. If we could do </w:t>
+      </w:r>
+      <w:proofErr w:type="gramStart"/>
+      <w:r>
+        <w:t>all our</w:t>
+      </w:r>
+      <w:proofErr w:type="gramEnd"/>
+      <w:r>
+        <w:t xml:space="preserve"> live rudder testing in lab</w:t>
       </w:r>
       <w:r>
         <w:t xml:space="preserve"> somehow</w:t>
@@ -1002,21 +1067,37 @@
           <w:sz w:val="40"/>
           <w:szCs w:val="40"/>
         </w:rPr>
-        <w:t xml:space="preserve">[2] </w:t>
-      </w:r>
+        <w:t>[2</w:t>
+      </w:r>
+      <w:proofErr w:type="gramStart"/>
       <w:r>
         <w:rPr>
           <w:sz w:val="40"/>
           <w:szCs w:val="40"/>
         </w:rPr>
-        <w:t xml:space="preserve"> </w:t>
+        <w:t xml:space="preserve">] </w:t>
       </w:r>
       <w:r>
         <w:rPr>
           <w:sz w:val="40"/>
           <w:szCs w:val="40"/>
         </w:rPr>
-        <w:t xml:space="preserve">Making </w:t>
+        <w:t xml:space="preserve"> </w:t>
+      </w:r>
+      <w:r>
+        <w:rPr>
+          <w:sz w:val="40"/>
+          <w:szCs w:val="40"/>
+        </w:rPr>
+        <w:t>Making</w:t>
+      </w:r>
+      <w:proofErr w:type="gramEnd"/>
+      <w:r>
+        <w:rPr>
+          <w:sz w:val="40"/>
+          <w:szCs w:val="40"/>
+        </w:rPr>
+        <w:t xml:space="preserve"> </w:t>
       </w:r>
     </w:p>
     <w:p>
@@ -1117,8 +1198,16 @@
         <w:rPr>
           <w:i/>
         </w:rPr>
-        <w:t xml:space="preserve"> Assembly in SolidWorks</w:t>
-      </w:r>
+        <w:t xml:space="preserve"> Assembly in </w:t>
+      </w:r>
+      <w:proofErr w:type="spellStart"/>
+      <w:r>
+        <w:rPr>
+          <w:i/>
+        </w:rPr>
+        <w:t>SolidWorks</w:t>
+      </w:r>
+      <w:proofErr w:type="spellEnd"/>
     </w:p>
     <w:p>
       <w:pPr>
@@ -1172,7 +1261,11 @@
         <w:t>, Laser C</w:t>
       </w:r>
       <w:r>
-        <w:t xml:space="preserve">utting, </w:t>
+        <w:t>utting</w:t>
+      </w:r>
+      <w:proofErr w:type="gramStart"/>
+      <w:r>
+        <w:t xml:space="preserve">, </w:t>
       </w:r>
       <w:r>
         <w:t xml:space="preserve"> A</w:t>
@@ -1180,6 +1273,7 @@
       <w:r>
         <w:t>ssembly</w:t>
       </w:r>
+      <w:proofErr w:type="gramEnd"/>
       <w:r>
         <w:t xml:space="preserve"> &amp; Testing, and R</w:t>
       </w:r>
@@ -1276,11 +1370,16 @@
       <w:r>
         <w:t xml:space="preserve">specific </w:t>
       </w:r>
+      <w:proofErr w:type="gramStart"/>
       <w:r>
         <w:t>redesign</w:t>
       </w:r>
       <w:r>
-        <w:t xml:space="preserve">s </w:t>
+        <w:t>s</w:t>
+      </w:r>
+      <w:proofErr w:type="gramEnd"/>
+      <w:r>
+        <w:t xml:space="preserve"> </w:t>
       </w:r>
       <w:r>
         <w:t xml:space="preserve">we made </w:t>
@@ -1378,8 +1477,13 @@
         <w:t>.</w:t>
       </w:r>
       <w:r>
-        <w:t xml:space="preserve"> Model Pieces in SolidWorks</w:t>
-      </w:r>
+        <w:t xml:space="preserve"> Model Pieces in </w:t>
+      </w:r>
+      <w:proofErr w:type="spellStart"/>
+      <w:r>
+        <w:t>SolidWorks</w:t>
+      </w:r>
+      <w:proofErr w:type="spellEnd"/>
     </w:p>
     <w:p>
       <w:pPr>
@@ -1419,12 +1523,26 @@
           <w:b/>
         </w:rPr>
         <w:tab/>
-        <w:t>1/4" Foamcore Pieces (Optional</w:t>
-      </w:r>
+        <w:t xml:space="preserve">1/4" </w:t>
+      </w:r>
+      <w:proofErr w:type="spellStart"/>
       <w:r>
         <w:rPr>
           <w:b/>
         </w:rPr>
+        <w:t>Foamcore</w:t>
+      </w:r>
+      <w:proofErr w:type="spellEnd"/>
+      <w:r>
+        <w:rPr>
+          <w:b/>
+        </w:rPr>
+        <w:t xml:space="preserve"> Pieces (Optional</w:t>
+      </w:r>
+      <w:r>
+        <w:rPr>
+          <w:b/>
+        </w:rPr>
         <w:t xml:space="preserve"> - Testing</w:t>
       </w:r>
       <w:r>
@@ -1632,42 +1750,51 @@
       <w:r>
         <w:tab/>
       </w:r>
+      <w:proofErr w:type="gramStart"/>
       <w:r>
         <w:t>1. 10 Gear</w:t>
       </w:r>
-    </w:p>
-    <w:p>
-      <w:pPr>
-        <w:contextualSpacing/>
-      </w:pPr>
-      <w:r>
-        <w:tab/>
-      </w:r>
-      <w:r>
-        <w:tab/>
-      </w:r>
-      <w:r>
-        <w:tab/>
-      </w:r>
+      <w:proofErr w:type="gramEnd"/>
+    </w:p>
+    <w:p>
+      <w:pPr>
+        <w:contextualSpacing/>
+      </w:pPr>
+      <w:r>
+        <w:tab/>
+      </w:r>
+      <w:r>
+        <w:tab/>
+      </w:r>
+      <w:r>
+        <w:tab/>
+      </w:r>
+      <w:proofErr w:type="gramStart"/>
       <w:r>
         <w:t>2. 20 Gear</w:t>
       </w:r>
-    </w:p>
-    <w:p>
-      <w:pPr>
-        <w:contextualSpacing/>
-      </w:pPr>
-      <w:r>
-        <w:tab/>
-      </w:r>
-      <w:r>
-        <w:tab/>
-      </w:r>
-      <w:r>
-        <w:tab/>
-      </w:r>
-      <w:r>
-        <w:t xml:space="preserve">3. 30 Gear </w:t>
+      <w:proofErr w:type="gramEnd"/>
+    </w:p>
+    <w:p>
+      <w:pPr>
+        <w:contextualSpacing/>
+      </w:pPr>
+      <w:r>
+        <w:tab/>
+      </w:r>
+      <w:r>
+        <w:tab/>
+      </w:r>
+      <w:r>
+        <w:tab/>
+      </w:r>
+      <w:proofErr w:type="gramStart"/>
+      <w:r>
+        <w:t>3. 30 Gear</w:t>
+      </w:r>
+      <w:proofErr w:type="gramEnd"/>
+      <w:r>
+        <w:t xml:space="preserve"> </w:t>
       </w:r>
     </w:p>
     <w:p>
@@ -1701,8 +1828,13 @@
       <w:r>
         <w:t xml:space="preserve">Screw </w:t>
       </w:r>
-      <w:r>
-        <w:t xml:space="preserve">In </w:t>
+      <w:proofErr w:type="gramStart"/>
+      <w:r>
+        <w:t>In</w:t>
+      </w:r>
+      <w:proofErr w:type="gramEnd"/>
+      <w:r>
+        <w:t xml:space="preserve"> </w:t>
       </w:r>
       <w:r>
         <w:t>Motor</w:t>
@@ -1824,12 +1956,14 @@
       <w:r>
         <w:t xml:space="preserve"> Heat </w:t>
       </w:r>
+      <w:proofErr w:type="gramStart"/>
       <w:r>
         <w:t xml:space="preserve">Shrink </w:t>
       </w:r>
       <w:r>
         <w:t xml:space="preserve"> Rudder</w:t>
       </w:r>
+      <w:proofErr w:type="gramEnd"/>
     </w:p>
     <w:p>
       <w:pPr>
@@ -1964,7 +2098,15 @@
         <w:contextualSpacing/>
       </w:pPr>
       <w:r>
-        <w:t>- SolidWorks 2010</w:t>
+        <w:t xml:space="preserve">- </w:t>
+      </w:r>
+      <w:proofErr w:type="spellStart"/>
+      <w:r>
+        <w:t>SolidWorks</w:t>
+      </w:r>
+      <w:proofErr w:type="spellEnd"/>
+      <w:r>
+        <w:t xml:space="preserve"> 2010</w:t>
       </w:r>
     </w:p>
     <w:p>
@@ -1988,7 +2130,15 @@
         <w:t>gram we used for our CAD drawings</w:t>
       </w:r>
       <w:r>
-        <w:t xml:space="preserve"> was SolidWorks 2010. </w:t>
+        <w:t xml:space="preserve"> was </w:t>
+      </w:r>
+      <w:proofErr w:type="spellStart"/>
+      <w:r>
+        <w:t>SolidWorks</w:t>
+      </w:r>
+      <w:proofErr w:type="spellEnd"/>
+      <w:r>
+        <w:t xml:space="preserve"> 2010. </w:t>
       </w:r>
       <w:r>
         <w:t xml:space="preserve">We used it to determine the dimensions of all the extruded pieces we need to have cut out as well as some pieces we </w:t>
@@ -2003,7 +2153,15 @@
         <w:t xml:space="preserve">efore </w:t>
       </w:r>
       <w:r>
-        <w:t>we drew anything in SolidWorks, we drew it on p</w:t>
+        <w:t xml:space="preserve">we drew anything in </w:t>
+      </w:r>
+      <w:proofErr w:type="spellStart"/>
+      <w:r>
+        <w:t>SolidWorks</w:t>
+      </w:r>
+      <w:proofErr w:type="spellEnd"/>
+      <w:r>
+        <w:t>, we drew it on p</w:t>
       </w:r>
       <w:r>
         <w:t xml:space="preserve">aper using pencil.  </w:t>
@@ -2125,7 +2283,15 @@
         <w:t xml:space="preserve">  Knowing exactly what you want saves a lot of time.</w:t>
       </w:r>
       <w:r>
-        <w:t xml:space="preserve">  We should have only begun modeling parts in SolidWorks only after having a clear</w:t>
+        <w:t xml:space="preserve">  We should have only begun modeling parts in </w:t>
+      </w:r>
+      <w:proofErr w:type="spellStart"/>
+      <w:r>
+        <w:t>SolidWorks</w:t>
+      </w:r>
+      <w:proofErr w:type="spellEnd"/>
+      <w:r>
+        <w:t xml:space="preserve"> only after having a clear</w:t>
       </w:r>
       <w:r>
         <w:t xml:space="preserve"> layout </w:t>
@@ -2166,7 +2332,15 @@
         <w:t xml:space="preserve">rawing the </w:t>
       </w:r>
       <w:r>
-        <w:t xml:space="preserve">11 Pieces in SolidWorks one at a time is a piece of cake. </w:t>
+        <w:t xml:space="preserve">11 Pieces in </w:t>
+      </w:r>
+      <w:proofErr w:type="spellStart"/>
+      <w:r>
+        <w:t>SolidWorks</w:t>
+      </w:r>
+      <w:proofErr w:type="spellEnd"/>
+      <w:r>
+        <w:t xml:space="preserve"> one at a time is a piece of cake. </w:t>
       </w:r>
       <w:r>
         <w:t>All it is</w:t>
@@ -2202,7 +2376,15 @@
         <w:t>If the measurements were done correctly everything would just fall into place.</w:t>
       </w:r>
       <w:r>
-        <w:t xml:space="preserve">  The pain of SolidWorks comes from </w:t>
+        <w:t xml:space="preserve">  The pain of </w:t>
+      </w:r>
+      <w:proofErr w:type="spellStart"/>
+      <w:r>
+        <w:t>SolidWorks</w:t>
+      </w:r>
+      <w:proofErr w:type="spellEnd"/>
+      <w:r>
+        <w:t xml:space="preserve"> comes from </w:t>
       </w:r>
       <w:r>
         <w:t xml:space="preserve">trying to make fixes in the program, as often if one thing is off it </w:t>
@@ -2224,7 +2406,15 @@
         <w:contextualSpacing/>
       </w:pPr>
       <w:r>
-        <w:t xml:space="preserve">The SolidWorks skills required for this particular project are </w:t>
+        <w:t xml:space="preserve">The </w:t>
+      </w:r>
+      <w:proofErr w:type="spellStart"/>
+      <w:r>
+        <w:t>SolidWorks</w:t>
+      </w:r>
+      <w:proofErr w:type="spellEnd"/>
+      <w:r>
+        <w:t xml:space="preserve"> skills required for this particular project are </w:t>
       </w:r>
       <w:r>
         <w:t xml:space="preserve">actually </w:t>
@@ -2242,7 +2432,15 @@
         <w:t>.</w:t>
       </w:r>
       <w:r>
-        <w:t xml:space="preserve">  All this can be easily learned via the SolidWorks tutorials.</w:t>
+        <w:t xml:space="preserve">  All this can be easily learned via the </w:t>
+      </w:r>
+      <w:proofErr w:type="spellStart"/>
+      <w:r>
+        <w:t>SolidWorks</w:t>
+      </w:r>
+      <w:proofErr w:type="spellEnd"/>
+      <w:r>
+        <w:t xml:space="preserve"> tutorials.</w:t>
       </w:r>
       <w:r>
         <w:t xml:space="preserve">  Again, the hard part is working with measurements.</w:t>
@@ -2270,7 +2468,15 @@
         <w:t xml:space="preserve"> a</w:t>
       </w:r>
       <w:r>
-        <w:t xml:space="preserve"> SolidWorks Assembly. </w:t>
+        <w:t xml:space="preserve"> </w:t>
+      </w:r>
+      <w:proofErr w:type="spellStart"/>
+      <w:r>
+        <w:t>SolidWorks</w:t>
+      </w:r>
+      <w:proofErr w:type="spellEnd"/>
+      <w:r>
+        <w:t xml:space="preserve"> Assembly. </w:t>
       </w:r>
       <w:r>
         <w:t xml:space="preserve"> After mating everything together, </w:t>
@@ -2285,13 +2491,29 @@
         <w:t>Taking care</w:t>
       </w:r>
       <w:r>
-        <w:t xml:space="preserve"> to make sure that they actually fit in SolidWo</w:t>
-      </w:r>
-      <w:r>
-        <w:t>rks can also save a lot of time.  I</w:t>
-      </w:r>
-      <w:r>
-        <w:t>t's imperative you check that there are no overlaps (as SolidWorks will let this happen without alerting you)</w:t>
+        <w:t xml:space="preserve"> to make sure that they actually fit in </w:t>
+      </w:r>
+      <w:proofErr w:type="spellStart"/>
+      <w:r>
+        <w:t>SolidWo</w:t>
+      </w:r>
+      <w:r>
+        <w:t>rks</w:t>
+      </w:r>
+      <w:proofErr w:type="spellEnd"/>
+      <w:r>
+        <w:t xml:space="preserve"> can also save a lot of time.  I</w:t>
+      </w:r>
+      <w:r>
+        <w:t xml:space="preserve">t's imperative you check that there are no overlaps (as </w:t>
+      </w:r>
+      <w:proofErr w:type="spellStart"/>
+      <w:r>
+        <w:t>SolidWorks</w:t>
+      </w:r>
+      <w:proofErr w:type="spellEnd"/>
+      <w:r>
+        <w:t xml:space="preserve"> will let this happen without alerting you)</w:t>
       </w:r>
       <w:r>
         <w:t xml:space="preserve"> or gaps</w:t>
@@ -2384,8 +2606,13 @@
       <w:r>
         <w:t xml:space="preserve">On this project, </w:t>
       </w:r>
-      <w:r>
-        <w:t>We had a tendency to only t</w:t>
+      <w:proofErr w:type="gramStart"/>
+      <w:r>
+        <w:t>We</w:t>
+      </w:r>
+      <w:proofErr w:type="gramEnd"/>
+      <w:r>
+        <w:t xml:space="preserve"> had a tendency to only t</w:t>
       </w:r>
       <w:r>
         <w:t>hink up of only one upgrade per trip to the laser cutter</w:t>
@@ -2428,7 +2655,15 @@
         <w:t xml:space="preserve">, what </w:t>
       </w:r>
       <w:r>
-        <w:t>we do next is put all our individual parts into a SolidWorks drawing file</w:t>
+        <w:t xml:space="preserve">we do next is put all our individual parts into a </w:t>
+      </w:r>
+      <w:proofErr w:type="spellStart"/>
+      <w:r>
+        <w:t>SolidWorks</w:t>
+      </w:r>
+      <w:proofErr w:type="spellEnd"/>
+      <w:r>
+        <w:t xml:space="preserve"> drawing file</w:t>
       </w:r>
       <w:r>
         <w:t xml:space="preserve"> as 2D shapes</w:t>
@@ -2498,13 +2733,26 @@
         <w:t>parts</w:t>
       </w:r>
       <w:r>
-        <w:t xml:space="preserve"> we designed in SolidWorks</w:t>
-      </w:r>
-      <w:r>
-        <w:t xml:space="preserve"> (and their specs) </w:t>
-      </w:r>
-      <w:r>
-        <w:t xml:space="preserve"> that need to be cut</w:t>
+        <w:t xml:space="preserve"> we designed in </w:t>
+      </w:r>
+      <w:proofErr w:type="spellStart"/>
+      <w:r>
+        <w:t>SolidWorks</w:t>
+      </w:r>
+      <w:proofErr w:type="spellEnd"/>
+      <w:r>
+        <w:t xml:space="preserve"> (and their specs</w:t>
+      </w:r>
+      <w:proofErr w:type="gramStart"/>
+      <w:r>
+        <w:t xml:space="preserve">) </w:t>
+      </w:r>
+      <w:r>
+        <w:t xml:space="preserve"> that</w:t>
+      </w:r>
+      <w:proofErr w:type="gramEnd"/>
+      <w:r>
+        <w:t xml:space="preserve"> need to be cut</w:t>
       </w:r>
       <w:r>
         <w:t xml:space="preserve"> for the rudder box</w:t>
@@ -2771,7 +3019,21 @@
         <w:rPr>
           <w:i/>
         </w:rPr>
-        <w:t xml:space="preserve"> Side With Port</w:t>
+        <w:t xml:space="preserve"> Side </w:t>
+      </w:r>
+      <w:proofErr w:type="gramStart"/>
+      <w:r>
+        <w:rPr>
+          <w:i/>
+        </w:rPr>
+        <w:t>With</w:t>
+      </w:r>
+      <w:proofErr w:type="gramEnd"/>
+      <w:r>
+        <w:rPr>
+          <w:i/>
+        </w:rPr>
+        <w:t xml:space="preserve"> Port</w:t>
       </w:r>
     </w:p>
     <w:p>
@@ -3110,7 +3372,21 @@
         <w:rPr>
           <w:i/>
         </w:rPr>
-        <w:t xml:space="preserve"> Gear Train (Left to Right: 10 Gear, 20 Gear, 30 Gear)</w:t>
+        <w:t xml:space="preserve"> Gear Train (Left to Right: 10 </w:t>
+      </w:r>
+      <w:proofErr w:type="gramStart"/>
+      <w:r>
+        <w:rPr>
+          <w:i/>
+        </w:rPr>
+        <w:t>Gear</w:t>
+      </w:r>
+      <w:proofErr w:type="gramEnd"/>
+      <w:r>
+        <w:rPr>
+          <w:i/>
+        </w:rPr>
+        <w:t>, 20 Gear, 30 Gear)</w:t>
       </w:r>
     </w:p>
     <w:p>
@@ -3348,7 +3624,15 @@
         <w:contextualSpacing/>
       </w:pPr>
       <w:r>
-        <w:t>- 30 Watt LaserPro Explorer II Laser Cutter/Etcher</w:t>
+        <w:t xml:space="preserve">- 30 Watt </w:t>
+      </w:r>
+      <w:proofErr w:type="spellStart"/>
+      <w:r>
+        <w:t>LaserPro</w:t>
+      </w:r>
+      <w:proofErr w:type="spellEnd"/>
+      <w:r>
+        <w:t xml:space="preserve"> Explorer II Laser Cutter/Etcher</w:t>
       </w:r>
     </w:p>
     <w:p>
@@ -3357,8 +3641,13 @@
       </w:pPr>
       <w:r>
         <w:lastRenderedPageBreak/>
-        <w:t>- 1/4" Foamcore</w:t>
-      </w:r>
+        <w:t xml:space="preserve">- 1/4" </w:t>
+      </w:r>
+      <w:proofErr w:type="spellStart"/>
+      <w:r>
+        <w:t>Foamcore</w:t>
+      </w:r>
+      <w:proofErr w:type="spellEnd"/>
     </w:p>
     <w:p>
       <w:pPr>
@@ -3400,7 +3689,15 @@
         <w:t xml:space="preserve">Having saved our Assembly as a .DXF file, </w:t>
       </w:r>
       <w:r>
-        <w:t>what we do next is bring it over to another computer hooked up to our laser cutter and load it in CorelDraw x4.  We do our laser</w:t>
+        <w:t xml:space="preserve">what we do next is </w:t>
+      </w:r>
+      <w:proofErr w:type="gramStart"/>
+      <w:r>
+        <w:t>bring</w:t>
+      </w:r>
+      <w:proofErr w:type="gramEnd"/>
+      <w:r>
+        <w:t xml:space="preserve"> it over to another computer hooked up to our laser cutter and load it in CorelDraw x4.  We do our laser</w:t>
       </w:r>
       <w:r>
         <w:t xml:space="preserve"> cutting</w:t>
@@ -3434,16 +3731,29 @@
         <w:t xml:space="preserve">Loading our Laser Cutter carefully consists of picking out a sheet of the material we want to use for the cut </w:t>
       </w:r>
       <w:r>
-        <w:t xml:space="preserve">(making sure that it </w:t>
+        <w:t xml:space="preserve">(making sure that </w:t>
+      </w:r>
+      <w:proofErr w:type="gramStart"/>
+      <w:r>
+        <w:t xml:space="preserve">it </w:t>
       </w:r>
       <w:r>
         <w:t xml:space="preserve"> fits</w:t>
       </w:r>
+      <w:proofErr w:type="gramEnd"/>
       <w:r>
         <w:t xml:space="preserve"> in the loading bay of the</w:t>
       </w:r>
       <w:r>
-        <w:t xml:space="preserve"> the laser cutter without hitting the </w:t>
+        <w:t xml:space="preserve"> </w:t>
+      </w:r>
+      <w:proofErr w:type="spellStart"/>
+      <w:r>
+        <w:t>the</w:t>
+      </w:r>
+      <w:proofErr w:type="spellEnd"/>
+      <w:r>
+        <w:t xml:space="preserve"> laser cutter without hitting the </w:t>
       </w:r>
       <w:r>
         <w:t xml:space="preserve">carefully calibrated laser's </w:t>
@@ -3455,10 +3765,18 @@
         <w:t>)</w:t>
       </w:r>
       <w:r>
-        <w:t xml:space="preserve">.  After loading successfully we then </w:t>
-      </w:r>
-      <w:r>
-        <w:t xml:space="preserve"> fit </w:t>
+        <w:t xml:space="preserve">.  After loading successfully we </w:t>
+      </w:r>
+      <w:proofErr w:type="gramStart"/>
+      <w:r>
+        <w:t xml:space="preserve">then </w:t>
+      </w:r>
+      <w:r>
+        <w:t xml:space="preserve"> fit</w:t>
+      </w:r>
+      <w:proofErr w:type="gramEnd"/>
+      <w:r>
+        <w:t xml:space="preserve"> </w:t>
       </w:r>
       <w:r>
         <w:t xml:space="preserve">as many 1/4" chips </w:t>
@@ -3491,13 +3809,21 @@
         <w:t xml:space="preserve">  </w:t>
       </w:r>
       <w:r>
-        <w:t>This is especially important with our laser cuter when cutting from a sheet that has already been partially cut.  Such pieces are prone to bending when left on their own, doing t</w:t>
+        <w:t xml:space="preserve">This is especially important with our laser cuter when cutting from a sheet that has already been partially cut.  Such pieces are prone to bending when left on their own, doing </w:t>
+      </w:r>
+      <w:proofErr w:type="gramStart"/>
+      <w:r>
+        <w:t>t</w:t>
       </w:r>
       <w:r>
         <w:t xml:space="preserve">his </w:t>
       </w:r>
       <w:r>
-        <w:t xml:space="preserve"> is the only way to</w:t>
+        <w:t xml:space="preserve"> is</w:t>
+      </w:r>
+      <w:proofErr w:type="gramEnd"/>
+      <w:r>
+        <w:t xml:space="preserve"> the only way to</w:t>
       </w:r>
       <w:r>
         <w:t xml:space="preserve"> ensure a clean straight cut</w:t>
@@ -3638,7 +3964,15 @@
       </w:pPr>
       <w:r>
         <w:tab/>
-        <w:t>Under Pen Pen No. 2 (Red)</w:t>
+        <w:t xml:space="preserve">Under Pen </w:t>
+      </w:r>
+      <w:proofErr w:type="spellStart"/>
+      <w:r>
+        <w:t>Pen</w:t>
+      </w:r>
+      <w:proofErr w:type="spellEnd"/>
+      <w:r>
+        <w:t xml:space="preserve"> No. 2 (Red)</w:t>
       </w:r>
     </w:p>
     <w:p>
@@ -3770,7 +4104,15 @@
         <w:t>Power 100 cuts straight through, Vector cut</w:t>
       </w:r>
       <w:r>
-        <w:t>s using lines, Air prevents the material being cut from catching fire by cooling it, Raser OFF ensures that the cut will not go back and forth along the same line, Relative makes the Corel Draw x4 top left corner start exactly where the laser beam starts, while Vector Sorting cuts parts inside out so that the piece doesn't fall out before it's complete</w:t>
+        <w:t xml:space="preserve">s using lines, Air prevents the material being cut from catching fire by cooling it, </w:t>
+      </w:r>
+      <w:proofErr w:type="spellStart"/>
+      <w:r>
+        <w:t>Raser</w:t>
+      </w:r>
+      <w:proofErr w:type="spellEnd"/>
+      <w:r>
+        <w:t xml:space="preserve"> OFF ensures that the cut will not go back and forth along the same line, Relative makes the Corel Draw x4 top left corner start exactly where the laser beam starts, while Vector Sorting cuts parts inside out so that the piece doesn't fall out before it's complete</w:t>
       </w:r>
       <w:r>
         <w:t xml:space="preserve"> (which sometimes gives uneven cuts)</w:t>
@@ -3802,8 +4144,21 @@
       <w:pPr>
         <w:contextualSpacing/>
       </w:pPr>
-      <w:r>
-        <w:t>for 1/4" Foamcore:</w:t>
+      <w:proofErr w:type="gramStart"/>
+      <w:r>
+        <w:t>for</w:t>
+      </w:r>
+      <w:proofErr w:type="gramEnd"/>
+      <w:r>
+        <w:t xml:space="preserve"> 1/4" </w:t>
+      </w:r>
+      <w:proofErr w:type="spellStart"/>
+      <w:r>
+        <w:t>Foamcore</w:t>
+      </w:r>
+      <w:proofErr w:type="spellEnd"/>
+      <w:r>
+        <w:t>:</w:t>
       </w:r>
       <w:r>
         <w:t xml:space="preserve"> 1.4</w:t>
@@ -3813,8 +4168,13 @@
       <w:pPr>
         <w:contextualSpacing/>
       </w:pPr>
-      <w:r>
-        <w:t xml:space="preserve">for </w:t>
+      <w:proofErr w:type="gramStart"/>
+      <w:r>
+        <w:t>for</w:t>
+      </w:r>
+      <w:proofErr w:type="gramEnd"/>
+      <w:r>
+        <w:t xml:space="preserve"> </w:t>
       </w:r>
       <w:r>
         <w:t xml:space="preserve">1/4" </w:t>
@@ -3830,8 +4190,13 @@
       <w:pPr>
         <w:contextualSpacing/>
       </w:pPr>
-      <w:r>
-        <w:t xml:space="preserve">for </w:t>
+      <w:proofErr w:type="gramStart"/>
+      <w:r>
+        <w:t>for</w:t>
+      </w:r>
+      <w:proofErr w:type="gramEnd"/>
+      <w:r>
+        <w:t xml:space="preserve"> </w:t>
       </w:r>
       <w:r>
         <w:t>1/4" Acrylic</w:t>
@@ -3878,7 +4243,20 @@
         <w:t>For our design 8/11 pieces will be cut from MDF, and 3/11 from Acrylic.</w:t>
       </w:r>
       <w:r>
-        <w:t xml:space="preserve">  Initially when trying to put together a test model, we'd use Foamcore  for everything which is cheaper and cuts faster.</w:t>
+        <w:t xml:space="preserve">  Initially when trying to put together a test model, we'd use </w:t>
+      </w:r>
+      <w:proofErr w:type="spellStart"/>
+      <w:proofErr w:type="gramStart"/>
+      <w:r>
+        <w:t>Foamcore</w:t>
+      </w:r>
+      <w:proofErr w:type="spellEnd"/>
+      <w:r>
+        <w:t xml:space="preserve">  for</w:t>
+      </w:r>
+      <w:proofErr w:type="gramEnd"/>
+      <w:r>
+        <w:t xml:space="preserve"> everything which is cheaper and cuts faster.</w:t>
       </w:r>
     </w:p>
     <w:p>
@@ -4026,21 +4404,27 @@
       <w:r>
         <w:tab/>
       </w:r>
+      <w:proofErr w:type="gramStart"/>
       <w:r>
         <w:t>2. 20 Gear</w:t>
       </w:r>
-    </w:p>
-    <w:p>
-      <w:pPr>
-        <w:contextualSpacing/>
-      </w:pPr>
-      <w:r>
-        <w:tab/>
+      <w:proofErr w:type="gramEnd"/>
+    </w:p>
+    <w:p>
+      <w:pPr>
+        <w:contextualSpacing/>
+      </w:pPr>
+      <w:r>
+        <w:tab/>
+      </w:r>
+      <w:proofErr w:type="gramStart"/>
+      <w:r>
         <w:t>3</w:t>
       </w:r>
       <w:r>
         <w:t>. 30 Gear</w:t>
       </w:r>
+      <w:proofErr w:type="gramEnd"/>
     </w:p>
     <w:p>
       <w:pPr>
@@ -4266,6 +4650,7 @@
       <w:pPr>
         <w:contextualSpacing/>
       </w:pPr>
+      <w:proofErr w:type="gramStart"/>
       <w:r>
         <w:t>Once we have</w:t>
       </w:r>
@@ -4281,20 +4666,37 @@
       <w:r>
         <w:t xml:space="preserve">our </w:t>
       </w:r>
-      <w:r>
-        <w:t>SolidWorks assembly</w:t>
-      </w:r>
-      <w:r>
-        <w:t xml:space="preserve">. </w:t>
-      </w:r>
-      <w:r>
-        <w:t xml:space="preserve"> Perfect for this job is wood glue,</w:t>
-      </w:r>
-      <w:r>
-        <w:t xml:space="preserve"> </w:t>
-      </w:r>
-      <w:r>
-        <w:t xml:space="preserve"> simply because </w:t>
+      <w:proofErr w:type="spellStart"/>
+      <w:r>
+        <w:t>SolidWorks</w:t>
+      </w:r>
+      <w:proofErr w:type="spellEnd"/>
+      <w:r>
+        <w:t xml:space="preserve"> assembly</w:t>
+      </w:r>
+      <w:r>
+        <w:t>.</w:t>
+      </w:r>
+      <w:proofErr w:type="gramEnd"/>
+      <w:r>
+        <w:t xml:space="preserve"> </w:t>
+      </w:r>
+      <w:r>
+        <w:t xml:space="preserve"> Perfect for this job is wood glue</w:t>
+      </w:r>
+      <w:proofErr w:type="gramStart"/>
+      <w:r>
+        <w:t>,</w:t>
+      </w:r>
+      <w:r>
+        <w:t xml:space="preserve"> </w:t>
+      </w:r>
+      <w:r>
+        <w:t xml:space="preserve"> simply</w:t>
+      </w:r>
+      <w:proofErr w:type="gramEnd"/>
+      <w:r>
+        <w:t xml:space="preserve"> because </w:t>
       </w:r>
       <w:r>
         <w:t xml:space="preserve">just a little of it </w:t>
@@ -4321,13 +4723,21 @@
         <w:t xml:space="preserve"> can</w:t>
       </w:r>
       <w:r>
-        <w:t xml:space="preserve"> then </w:t>
-      </w:r>
-      <w:r>
-        <w:t xml:space="preserve"> </w:t>
-      </w:r>
-      <w:r>
-        <w:t xml:space="preserve">put in our washers, LEDs, Zip Ties, and Hall Effect Sensors. </w:t>
+        <w:t xml:space="preserve"> </w:t>
+      </w:r>
+      <w:proofErr w:type="gramStart"/>
+      <w:r>
+        <w:t xml:space="preserve">then </w:t>
+      </w:r>
+      <w:r>
+        <w:t xml:space="preserve"> </w:t>
+      </w:r>
+      <w:r>
+        <w:t>put</w:t>
+      </w:r>
+      <w:proofErr w:type="gramEnd"/>
+      <w:r>
+        <w:t xml:space="preserve"> in our washers, LEDs, Zip Ties, and Hall Effect Sensors. </w:t>
       </w:r>
       <w:r>
         <w:t xml:space="preserve"> </w:t>
@@ -4376,7 +4786,15 @@
         <w:contextualSpacing/>
       </w:pPr>
       <w:r>
-        <w:t xml:space="preserve">For someone unfamiliar to where things fits </w:t>
+        <w:t xml:space="preserve">For someone unfamiliar to where </w:t>
+      </w:r>
+      <w:proofErr w:type="gramStart"/>
+      <w:r>
+        <w:t>things fits</w:t>
+      </w:r>
+      <w:proofErr w:type="gramEnd"/>
+      <w:r>
+        <w:t xml:space="preserve"> </w:t>
       </w:r>
       <w:r>
         <w:t>these next few pictures</w:t>
@@ -4951,7 +5369,21 @@
         <w:rPr>
           <w:i/>
         </w:rPr>
-        <w:t>Side With Port &amp; Bottom Opening Connection</w:t>
+        <w:t xml:space="preserve">Side </w:t>
+      </w:r>
+      <w:proofErr w:type="gramStart"/>
+      <w:r>
+        <w:rPr>
+          <w:i/>
+        </w:rPr>
+        <w:t>With</w:t>
+      </w:r>
+      <w:proofErr w:type="gramEnd"/>
+      <w:r>
+        <w:rPr>
+          <w:i/>
+        </w:rPr>
+        <w:t xml:space="preserve"> Port &amp; Bottom Opening Connection</w:t>
       </w:r>
       <w:r>
         <w:rPr>
@@ -5115,16 +5547,27 @@
         <w:contextualSpacing/>
       </w:pPr>
       <w:r>
-        <w:t xml:space="preserve">Once our box is assembled, and everything but the electronics have been set in place, we need to put those parts in with the magnet and test that it actually works. </w:t>
-      </w:r>
-      <w:r>
-        <w:t xml:space="preserve"> With our LEDs already in, we need to identify which one is the anode and the cathode, or + or - so we can wire our circuit according to this diagram that also includes our other electronic part (the Hall Effect Sensor):</w:t>
-      </w:r>
-    </w:p>
-    <w:p>
-      <w:pPr>
-        <w:contextualSpacing/>
-      </w:pPr>
+        <w:t xml:space="preserve">Once our box is assembled, and everything but the electronics </w:t>
+      </w:r>
+      <w:proofErr w:type="gramStart"/>
+      <w:r>
+        <w:t>have</w:t>
+      </w:r>
+      <w:proofErr w:type="gramEnd"/>
+      <w:r>
+        <w:t xml:space="preserve"> been set in place, we need to put those parts in with the magnet and test that it actually works. </w:t>
+      </w:r>
+      <w:r>
+        <w:t xml:space="preserve"> With our LEDs already in, we need to identify which one </w:t>
+      </w:r>
+      <w:proofErr w:type="gramStart"/>
+      <w:r>
+        <w:t>is</w:t>
+      </w:r>
+      <w:proofErr w:type="gramEnd"/>
+      <w:r>
+        <w:t xml:space="preserve"> the anode and the cathode, or + or - so we can wire our circuit according to this diagram that also includes our other electronic part (the Hall Effect Sensor):</w:t>
+      </w:r>
     </w:p>
     <w:p>
       <w:pPr>
@@ -5144,10 +5587,9 @@
         <w:rPr>
           <w:noProof/>
         </w:rPr>
-        <w:lastRenderedPageBreak/>
         <w:drawing>
           <wp:inline distT="0" distB="0" distL="0" distR="0">
-            <wp:extent cx="3590925" cy="2917933"/>
+            <wp:extent cx="3590925" cy="1557876"/>
             <wp:effectExtent l="19050" t="0" r="9525" b="0"/>
             <wp:docPr id="5" name="Picture 1" descr="http://note19.files.wordpress.com/2008/12/hall-effect-led2.png"/>
             <wp:cNvGraphicFramePr>
@@ -5164,7 +5606,6 @@
                   </pic:nvPicPr>
                   <pic:blipFill>
                     <a:blip r:embed="rId22" cstate="print"/>
-                    <a:srcRect/>
                     <a:stretch>
                       <a:fillRect/>
                     </a:stretch>
@@ -5172,7 +5613,7 @@
                   <pic:spPr bwMode="auto">
                     <a:xfrm>
                       <a:off x="0" y="0"/>
-                      <a:ext cx="3590925" cy="2917933"/>
+                      <a:ext cx="3590925" cy="1557876"/>
                     </a:xfrm>
                     <a:prstGeom prst="rect">
                       <a:avLst/>
@@ -5256,7 +5697,23 @@
         <w:t xml:space="preserve">our Hall Effect Sensors </w:t>
       </w:r>
       <w:r>
-        <w:t xml:space="preserve">right above the backmost inside zip tie holds, with their metal rods pointing towards the inside of the box.  The ziptie holes are the all the small cuts that permeate the back of Tops 1 and 2 and feature somewhat on the Sides. To secure our Hall Effect Sensors, what we do is put them each into a socket and tape it to the bottom of Top 2. Using Zip ties is optional, but if we want to use them we have to put it through from under and cut off excess zip tie, as tie it to the top like you might regularly do with a zip tie would impede our Gears. </w:t>
+        <w:t xml:space="preserve">right above the backmost inside zip tie holds, with their metal rods pointing towards the inside of the box.  The </w:t>
+      </w:r>
+      <w:proofErr w:type="spellStart"/>
+      <w:r>
+        <w:t>ziptie</w:t>
+      </w:r>
+      <w:proofErr w:type="spellEnd"/>
+      <w:r>
+        <w:t xml:space="preserve"> holes are the all the small cuts that permeate the back of Tops 1 and 2 and feature somewhat on the Sides. To secure our Hall Effect Sensors, what we do is put them each into a socket and </w:t>
+      </w:r>
+      <w:proofErr w:type="gramStart"/>
+      <w:r>
+        <w:t>tape</w:t>
+      </w:r>
+      <w:proofErr w:type="gramEnd"/>
+      <w:r>
+        <w:t xml:space="preserve"> it to the bottom of Top 2. Using Zip ties is optional, but if we want to use them we have to put it through from under and cut off excess zip tie, as tie it to the top like you might regularly do with a zip tie would impede our Gears. </w:t>
       </w:r>
     </w:p>
     <w:p>
@@ -5309,7 +5766,17 @@
         <w:t xml:space="preserve"> Once we know our circuit is working, we can put a magnet at the back of the rudder and see about where it successfully does this (which turns out to be about the center).  We can then tape it down, and if the LED above a corresponding Hall Effect lights up, </w:t>
       </w:r>
       <w:r>
-        <w:t>when the Rudder has reached it's farthest extent to said side, everything will have been complete.</w:t>
+        <w:t xml:space="preserve">when the Rudder has reached </w:t>
+      </w:r>
+      <w:proofErr w:type="spellStart"/>
+      <w:proofErr w:type="gramStart"/>
+      <w:r>
+        <w:t>it's</w:t>
+      </w:r>
+      <w:proofErr w:type="spellEnd"/>
+      <w:proofErr w:type="gramEnd"/>
+      <w:r>
+        <w:t xml:space="preserve"> farthest extent to said side, everything will have been complete.</w:t>
       </w:r>
     </w:p>
     <w:p>
@@ -5347,17 +5814,38 @@
       <w:r>
         <w:t xml:space="preserve">At this stage, </w:t>
       </w:r>
+      <w:proofErr w:type="gramStart"/>
       <w:r>
         <w:t xml:space="preserve">we </w:t>
       </w:r>
       <w:r>
-        <w:t xml:space="preserve"> go back and make the adjustments in So</w:t>
-      </w:r>
-      <w:r>
-        <w:t xml:space="preserve">lidWorks we've </w:t>
-      </w:r>
-      <w:r>
-        <w:t xml:space="preserve">found that we needd to make using the same </w:t>
+        <w:t xml:space="preserve"> go</w:t>
+      </w:r>
+      <w:proofErr w:type="gramEnd"/>
+      <w:r>
+        <w:t xml:space="preserve"> back and make the adjustments in </w:t>
+      </w:r>
+      <w:proofErr w:type="spellStart"/>
+      <w:r>
+        <w:t>So</w:t>
+      </w:r>
+      <w:r>
+        <w:t>lidWorks</w:t>
+      </w:r>
+      <w:proofErr w:type="spellEnd"/>
+      <w:r>
+        <w:t xml:space="preserve"> we've </w:t>
+      </w:r>
+      <w:r>
+        <w:t xml:space="preserve">found that we </w:t>
+      </w:r>
+      <w:proofErr w:type="spellStart"/>
+      <w:r>
+        <w:t>needd</w:t>
+      </w:r>
+      <w:proofErr w:type="spellEnd"/>
+      <w:r>
+        <w:t xml:space="preserve"> to make using the same </w:t>
       </w:r>
       <w:r>
         <w:t>tools we used for parts 1-3.</w:t>
@@ -5525,10 +6013,26 @@
         <w:contextualSpacing/>
       </w:pPr>
       <w:r>
-        <w:t>We then added a rudder, and a hole for the Vishay Potentiometer a</w:t>
-      </w:r>
-      <w:r>
-        <w:t xml:space="preserve">s well as a model in SolidWorks. </w:t>
+        <w:t xml:space="preserve">We then added a </w:t>
+      </w:r>
+      <w:proofErr w:type="gramStart"/>
+      <w:r>
+        <w:t>rudder,</w:t>
+      </w:r>
+      <w:proofErr w:type="gramEnd"/>
+      <w:r>
+        <w:t xml:space="preserve"> and a hole for the Vishay Potentiometer a</w:t>
+      </w:r>
+      <w:r>
+        <w:t xml:space="preserve">s well as a model in </w:t>
+      </w:r>
+      <w:proofErr w:type="spellStart"/>
+      <w:r>
+        <w:t>SolidWorks</w:t>
+      </w:r>
+      <w:proofErr w:type="spellEnd"/>
+      <w:r>
+        <w:t xml:space="preserve">. </w:t>
       </w:r>
     </w:p>
     <w:p>
@@ -5555,7 +6059,15 @@
         <w:contextualSpacing/>
       </w:pPr>
       <w:r>
-        <w:t>To make room for the Potentiometer at the bottom, we raised the box so it would have stilts to stand on, we also cut side ports for wiring, and made a big hole in the bottom for easy motor insertion.</w:t>
+        <w:t xml:space="preserve">To make room for the Potentiometer at the bottom, we raised the box so it would have stilts to stand </w:t>
+      </w:r>
+      <w:proofErr w:type="gramStart"/>
+      <w:r>
+        <w:t>on,</w:t>
+      </w:r>
+      <w:proofErr w:type="gramEnd"/>
+      <w:r>
+        <w:t xml:space="preserve"> we also cut side ports for wiring, and made a big hole in the bottom for easy motor insertion.</w:t>
       </w:r>
     </w:p>
     <w:p>
@@ -5607,7 +6119,15 @@
         <w:t>Fitting Magnet</w:t>
       </w:r>
       <w:r>
-        <w:t>, + Fitting Hall Effect Sensors, - Ziptie Holes</w:t>
+        <w:t xml:space="preserve">, + Fitting Hall Effect Sensors, - </w:t>
+      </w:r>
+      <w:proofErr w:type="spellStart"/>
+      <w:r>
+        <w:t>Ziptie</w:t>
+      </w:r>
+      <w:proofErr w:type="spellEnd"/>
+      <w:r>
+        <w:t xml:space="preserve"> Holes</w:t>
       </w:r>
     </w:p>
     <w:p>
@@ -5659,6 +6179,7 @@
         </w:rPr>
         <w:t>3</w:t>
       </w:r>
+      <w:proofErr w:type="gramStart"/>
       <w:r>
         <w:rPr>
           <w:sz w:val="40"/>
@@ -5678,7 +6199,15 @@
           <w:sz w:val="40"/>
           <w:szCs w:val="40"/>
         </w:rPr>
-        <w:t xml:space="preserve"> Our Thoughts</w:t>
+        <w:t xml:space="preserve"> Our</w:t>
+      </w:r>
+      <w:proofErr w:type="gramEnd"/>
+      <w:r>
+        <w:rPr>
+          <w:sz w:val="40"/>
+          <w:szCs w:val="40"/>
+        </w:rPr>
+        <w:t xml:space="preserve"> Thoughts</w:t>
       </w:r>
     </w:p>
     <w:p>
@@ -5724,14 +6253,18 @@
         <w:t>long was</w:t>
       </w:r>
       <w:r>
-        <w:t xml:space="preserve"> that the main person we had working on it came into the project knowing absolutely nothing about the techniques and processes involved </w:t>
-      </w:r>
-      <w:r>
-        <w:lastRenderedPageBreak/>
-        <w:t xml:space="preserve">and as a way of teaching him a great deal about our lab and the techniques utilized by our lab  </w:t>
-      </w:r>
-      <w:r>
-        <w:t xml:space="preserve">we had </w:t>
+        <w:t xml:space="preserve"> that the main person we had working on it came into the project knowing absolutely nothing about the techniques and processes involved and as a way of teaching him a great deal about our lab and the techniques utilized by our </w:t>
+      </w:r>
+      <w:proofErr w:type="gramStart"/>
+      <w:r>
+        <w:t xml:space="preserve">lab  </w:t>
+      </w:r>
+      <w:r>
+        <w:t>we</w:t>
+      </w:r>
+      <w:proofErr w:type="gramEnd"/>
+      <w:r>
+        <w:t xml:space="preserve"> had </w:t>
       </w:r>
       <w:r>
         <w:t xml:space="preserve">him try to improve his design with a new iteration each time he thought the job was complete. </w:t>
@@ -5742,7 +6275,15 @@
         <w:contextualSpacing/>
       </w:pPr>
       <w:r>
-        <w:t xml:space="preserve">By week one he had a working box in SolidWorks, that while lacking many of the intricacies of our later versions, could still with a few more cuts do a fine job as rudder box.  It just needed holes for a rudder, screws for the motor, and </w:t>
+        <w:t xml:space="preserve">By week one he had a working box in </w:t>
+      </w:r>
+      <w:proofErr w:type="spellStart"/>
+      <w:r>
+        <w:t>SolidWorks</w:t>
+      </w:r>
+      <w:proofErr w:type="spellEnd"/>
+      <w:r>
+        <w:t xml:space="preserve">, that while lacking many of the intricacies of our later versions, could still with a few more cuts do a fine job as rudder box.  It just needed holes for a rudder, screws for the motor, and </w:t>
       </w:r>
       <w:r>
         <w:t xml:space="preserve">room </w:t>
@@ -5885,8 +6426,13 @@
       <w:r>
         <w:t xml:space="preserve">and </w:t>
       </w:r>
-      <w:r>
-        <w:t>more smooth surface</w:t>
+      <w:proofErr w:type="gramStart"/>
+      <w:r>
+        <w:t>more smooth</w:t>
+      </w:r>
+      <w:proofErr w:type="gramEnd"/>
+      <w:r>
+        <w:t xml:space="preserve"> surface</w:t>
       </w:r>
       <w:r>
         <w:t xml:space="preserve">. It's also from this point we adopted the technique of putting posts underneath the sheets we're cutting to ensure and clean/level cut.  We also shifted between </w:t>
@@ -6080,7 +6626,11 @@
         <w:t>o secure the head's of the Hall E</w:t>
       </w:r>
       <w:r>
-        <w:t xml:space="preserve">ffect sensors. Tape ended up working much better than </w:t>
+        <w:t xml:space="preserve">ffect sensors. Tape ended up working </w:t>
+      </w:r>
+      <w:r>
+        <w:lastRenderedPageBreak/>
+        <w:t xml:space="preserve">much better than </w:t>
       </w:r>
       <w:r>
         <w:t>Z</w:t>
@@ -6329,7 +6879,6 @@
         <w:contextualSpacing/>
       </w:pPr>
       <w:r>
-        <w:lastRenderedPageBreak/>
         <w:t>Day 5: Wiring</w:t>
       </w:r>
     </w:p>
@@ -6432,7 +6981,15 @@
         <w:t xml:space="preserve">for magnet on top of the rudder </w:t>
       </w:r>
       <w:r>
-        <w:t>to fit it's correct location</w:t>
+        <w:t xml:space="preserve">to fit </w:t>
+      </w:r>
+      <w:proofErr w:type="gramStart"/>
+      <w:r>
+        <w:t>it's</w:t>
+      </w:r>
+      <w:proofErr w:type="gramEnd"/>
+      <w:r>
+        <w:t xml:space="preserve"> correct location</w:t>
       </w:r>
     </w:p>
     <w:p>
@@ -6984,7 +7541,7 @@
 </file>
 
 <file path=customXml/itemProps1.xml><?xml version="1.0" encoding="utf-8"?>
-<ds:datastoreItem xmlns:ds="http://schemas.openxmlformats.org/officeDocument/2006/customXml" ds:itemID="{668412A4-D563-43F1-8C4C-6A1A0F4E4094}">
+<ds:datastoreItem xmlns:ds="http://schemas.openxmlformats.org/officeDocument/2006/customXml" ds:itemID="{B12F4D16-F2DB-4AF0-81EA-F003E930EE4F}">
   <ds:schemaRefs>
     <ds:schemaRef ds:uri="http://schemas.openxmlformats.org/officeDocument/2006/bibliography"/>
   </ds:schemaRefs>

</xml_diff>